<commit_message>
Exercicios aula 1 completo
</commit_message>
<xml_diff>
--- a/Apontamentos C#.docx
+++ b/Apontamentos C#.docx
@@ -218,7 +218,6 @@
         </w:rPr>
         <w:t>} se der para colocar os valores no momento de declaração  ,</w:t>
       </w:r>
-      <w:bookmarkStart w:id="0" w:name="_GoBack"/>
       <w:proofErr w:type="spellStart"/>
       <w:r>
         <w:rPr>
@@ -289,16 +288,7 @@
           <w:sz w:val="26"/>
           <w:szCs w:val="26"/>
         </w:rPr>
-        <w:t>[x]</w:t>
-      </w:r>
-      <w:bookmarkEnd w:id="0"/>
-      <w:r>
-        <w:rPr>
-          <w:rFonts w:asciiTheme="minorHAnsi" w:hAnsiTheme="minorHAnsi" w:cstheme="minorHAnsi"/>
-          <w:sz w:val="26"/>
-          <w:szCs w:val="26"/>
-        </w:rPr>
-        <w:t xml:space="preserve">, declaração do </w:t>
+        <w:t xml:space="preserve">[x], declaração do </w:t>
       </w:r>
       <w:proofErr w:type="spellStart"/>
       <w:r>
@@ -3320,6 +3310,1021 @@
         </w:rPr>
         <w:t>)</w:t>
       </w:r>
+    </w:p>
+    <w:p>
+      <w:pPr>
+        <w:pStyle w:val="Default"/>
+        <w:spacing w:after="160"/>
+        <w:rPr>
+          <w:rFonts w:asciiTheme="minorHAnsi" w:hAnsiTheme="minorHAnsi" w:cstheme="minorHAnsi"/>
+          <w:sz w:val="26"/>
+          <w:szCs w:val="26"/>
+        </w:rPr>
+      </w:pPr>
+    </w:p>
+    <w:p>
+      <w:pPr>
+        <w:pStyle w:val="Default"/>
+        <w:spacing w:after="160"/>
+        <w:rPr>
+          <w:rFonts w:asciiTheme="minorHAnsi" w:hAnsiTheme="minorHAnsi" w:cstheme="minorHAnsi"/>
+          <w:sz w:val="26"/>
+          <w:szCs w:val="26"/>
+        </w:rPr>
+      </w:pPr>
+      <w:r>
+        <w:rPr>
+          <w:rFonts w:asciiTheme="minorHAnsi" w:hAnsiTheme="minorHAnsi" w:cstheme="minorHAnsi"/>
+          <w:sz w:val="26"/>
+          <w:szCs w:val="26"/>
+        </w:rPr>
+        <w:t>Exemplos----------------------------------------------------------------------------------------------</w:t>
+      </w:r>
+    </w:p>
+    <w:p>
+      <w:pPr>
+        <w:pStyle w:val="Default"/>
+        <w:spacing w:after="160"/>
+        <w:rPr>
+          <w:rFonts w:asciiTheme="minorHAnsi" w:hAnsiTheme="minorHAnsi" w:cstheme="minorHAnsi"/>
+          <w:sz w:val="26"/>
+          <w:szCs w:val="26"/>
+        </w:rPr>
+      </w:pPr>
+    </w:p>
+    <w:p>
+      <w:pPr>
+        <w:pStyle w:val="Default"/>
+        <w:rPr>
+          <w:rFonts w:asciiTheme="minorHAnsi" w:hAnsiTheme="minorHAnsi" w:cstheme="minorHAnsi"/>
+          <w:sz w:val="26"/>
+          <w:szCs w:val="26"/>
+        </w:rPr>
+      </w:pPr>
+      <w:r>
+        <w:rPr>
+          <w:rFonts w:asciiTheme="minorHAnsi" w:hAnsiTheme="minorHAnsi" w:cstheme="minorHAnsi"/>
+          <w:sz w:val="26"/>
+          <w:szCs w:val="26"/>
+        </w:rPr>
+        <w:t xml:space="preserve">Utilizar .Parse </w:t>
+      </w:r>
+    </w:p>
+    <w:p>
+      <w:pPr>
+        <w:pStyle w:val="Default"/>
+        <w:rPr>
+          <w:rFonts w:asciiTheme="minorHAnsi" w:hAnsiTheme="minorHAnsi" w:cstheme="minorHAnsi"/>
+          <w:sz w:val="26"/>
+          <w:szCs w:val="26"/>
+        </w:rPr>
+      </w:pPr>
+      <w:r>
+        <w:rPr>
+          <w:rFonts w:asciiTheme="minorHAnsi" w:hAnsiTheme="minorHAnsi" w:cstheme="minorHAnsi"/>
+          <w:sz w:val="26"/>
+          <w:szCs w:val="26"/>
+        </w:rPr>
+        <w:t xml:space="preserve"> </w:t>
+      </w:r>
+    </w:p>
+    <w:p>
+      <w:pPr>
+        <w:pStyle w:val="Default"/>
+        <w:rPr>
+          <w:rFonts w:asciiTheme="minorHAnsi" w:hAnsiTheme="minorHAnsi" w:cstheme="minorHAnsi"/>
+          <w:sz w:val="26"/>
+          <w:szCs w:val="26"/>
+        </w:rPr>
+      </w:pPr>
+      <w:proofErr w:type="spellStart"/>
+      <w:r>
+        <w:rPr>
+          <w:rFonts w:asciiTheme="minorHAnsi" w:hAnsiTheme="minorHAnsi" w:cstheme="minorHAnsi"/>
+          <w:sz w:val="26"/>
+          <w:szCs w:val="26"/>
+        </w:rPr>
+        <w:t>string</w:t>
+      </w:r>
+      <w:proofErr w:type="spellEnd"/>
+      <w:r>
+        <w:rPr>
+          <w:rFonts w:asciiTheme="minorHAnsi" w:hAnsiTheme="minorHAnsi" w:cstheme="minorHAnsi"/>
+          <w:sz w:val="26"/>
+          <w:szCs w:val="26"/>
+        </w:rPr>
+        <w:t xml:space="preserve"> numero = "6.99" </w:t>
+      </w:r>
+    </w:p>
+    <w:p>
+      <w:pPr>
+        <w:pStyle w:val="Default"/>
+        <w:rPr>
+          <w:rFonts w:asciiTheme="minorHAnsi" w:hAnsiTheme="minorHAnsi" w:cstheme="minorHAnsi"/>
+          <w:sz w:val="26"/>
+          <w:szCs w:val="26"/>
+        </w:rPr>
+      </w:pPr>
+      <w:proofErr w:type="spellStart"/>
+      <w:r>
+        <w:rPr>
+          <w:rFonts w:asciiTheme="minorHAnsi" w:hAnsiTheme="minorHAnsi" w:cstheme="minorHAnsi"/>
+          <w:sz w:val="26"/>
+          <w:szCs w:val="26"/>
+        </w:rPr>
+        <w:t>int</w:t>
+      </w:r>
+      <w:proofErr w:type="spellEnd"/>
+      <w:r>
+        <w:rPr>
+          <w:rFonts w:asciiTheme="minorHAnsi" w:hAnsiTheme="minorHAnsi" w:cstheme="minorHAnsi"/>
+          <w:sz w:val="26"/>
+          <w:szCs w:val="26"/>
+        </w:rPr>
+        <w:t xml:space="preserve"> </w:t>
+      </w:r>
+      <w:proofErr w:type="spellStart"/>
+      <w:r>
+        <w:rPr>
+          <w:rFonts w:asciiTheme="minorHAnsi" w:hAnsiTheme="minorHAnsi" w:cstheme="minorHAnsi"/>
+          <w:sz w:val="26"/>
+          <w:szCs w:val="26"/>
+        </w:rPr>
+        <w:t>numeroConvertido</w:t>
+      </w:r>
+      <w:proofErr w:type="spellEnd"/>
+      <w:r>
+        <w:rPr>
+          <w:rFonts w:asciiTheme="minorHAnsi" w:hAnsiTheme="minorHAnsi" w:cstheme="minorHAnsi"/>
+          <w:sz w:val="26"/>
+          <w:szCs w:val="26"/>
+        </w:rPr>
+        <w:t xml:space="preserve"> = </w:t>
+      </w:r>
+      <w:proofErr w:type="spellStart"/>
+      <w:r>
+        <w:rPr>
+          <w:rFonts w:asciiTheme="minorHAnsi" w:hAnsiTheme="minorHAnsi" w:cstheme="minorHAnsi"/>
+          <w:sz w:val="26"/>
+          <w:szCs w:val="26"/>
+        </w:rPr>
+        <w:t>int.Parse</w:t>
+      </w:r>
+      <w:proofErr w:type="spellEnd"/>
+      <w:r>
+        <w:rPr>
+          <w:rFonts w:asciiTheme="minorHAnsi" w:hAnsiTheme="minorHAnsi" w:cstheme="minorHAnsi"/>
+          <w:sz w:val="26"/>
+          <w:szCs w:val="26"/>
+        </w:rPr>
+        <w:t xml:space="preserve">(numero); </w:t>
+      </w:r>
+    </w:p>
+    <w:p>
+      <w:pPr>
+        <w:pStyle w:val="Default"/>
+        <w:rPr>
+          <w:rFonts w:asciiTheme="minorHAnsi" w:hAnsiTheme="minorHAnsi" w:cstheme="minorHAnsi"/>
+          <w:sz w:val="26"/>
+          <w:szCs w:val="26"/>
+        </w:rPr>
+      </w:pPr>
+      <w:proofErr w:type="spellStart"/>
+      <w:r>
+        <w:rPr>
+          <w:rFonts w:asciiTheme="minorHAnsi" w:hAnsiTheme="minorHAnsi" w:cstheme="minorHAnsi"/>
+          <w:sz w:val="26"/>
+          <w:szCs w:val="26"/>
+        </w:rPr>
+        <w:t>Console.WriteLine</w:t>
+      </w:r>
+      <w:proofErr w:type="spellEnd"/>
+      <w:r>
+        <w:rPr>
+          <w:rFonts w:asciiTheme="minorHAnsi" w:hAnsiTheme="minorHAnsi" w:cstheme="minorHAnsi"/>
+          <w:sz w:val="26"/>
+          <w:szCs w:val="26"/>
+        </w:rPr>
+        <w:t>(</w:t>
+      </w:r>
+      <w:proofErr w:type="spellStart"/>
+      <w:r>
+        <w:rPr>
+          <w:rFonts w:asciiTheme="minorHAnsi" w:hAnsiTheme="minorHAnsi" w:cstheme="minorHAnsi"/>
+          <w:sz w:val="26"/>
+          <w:szCs w:val="26"/>
+        </w:rPr>
+        <w:t>numeroConvertido</w:t>
+      </w:r>
+      <w:proofErr w:type="spellEnd"/>
+      <w:r>
+        <w:rPr>
+          <w:rFonts w:asciiTheme="minorHAnsi" w:hAnsiTheme="minorHAnsi" w:cstheme="minorHAnsi"/>
+          <w:sz w:val="26"/>
+          <w:szCs w:val="26"/>
+        </w:rPr>
+        <w:t xml:space="preserve">); </w:t>
+      </w:r>
+    </w:p>
+    <w:p>
+      <w:pPr>
+        <w:pStyle w:val="Default"/>
+        <w:rPr>
+          <w:rFonts w:asciiTheme="minorHAnsi" w:hAnsiTheme="minorHAnsi" w:cstheme="minorHAnsi"/>
+          <w:sz w:val="26"/>
+          <w:szCs w:val="26"/>
+        </w:rPr>
+      </w:pPr>
+      <w:r>
+        <w:rPr>
+          <w:rFonts w:asciiTheme="minorHAnsi" w:hAnsiTheme="minorHAnsi" w:cstheme="minorHAnsi"/>
+          <w:sz w:val="26"/>
+          <w:szCs w:val="26"/>
+        </w:rPr>
+        <w:t xml:space="preserve">__________________________________________ </w:t>
+      </w:r>
+    </w:p>
+    <w:p>
+      <w:pPr>
+        <w:pStyle w:val="Default"/>
+        <w:rPr>
+          <w:rFonts w:asciiTheme="minorHAnsi" w:hAnsiTheme="minorHAnsi" w:cstheme="minorHAnsi"/>
+          <w:sz w:val="26"/>
+          <w:szCs w:val="26"/>
+        </w:rPr>
+      </w:pPr>
+      <w:r>
+        <w:rPr>
+          <w:rFonts w:asciiTheme="minorHAnsi" w:hAnsiTheme="minorHAnsi" w:cstheme="minorHAnsi"/>
+          <w:sz w:val="26"/>
+          <w:szCs w:val="26"/>
+        </w:rPr>
+        <w:t>Utilizar .</w:t>
+      </w:r>
+      <w:proofErr w:type="spellStart"/>
+      <w:r>
+        <w:rPr>
+          <w:rFonts w:asciiTheme="minorHAnsi" w:hAnsiTheme="minorHAnsi" w:cstheme="minorHAnsi"/>
+          <w:sz w:val="26"/>
+          <w:szCs w:val="26"/>
+        </w:rPr>
+        <w:t>TryParse</w:t>
+      </w:r>
+      <w:proofErr w:type="spellEnd"/>
+      <w:r>
+        <w:rPr>
+          <w:rFonts w:asciiTheme="minorHAnsi" w:hAnsiTheme="minorHAnsi" w:cstheme="minorHAnsi"/>
+          <w:sz w:val="26"/>
+          <w:szCs w:val="26"/>
+        </w:rPr>
+        <w:t xml:space="preserve"> </w:t>
+      </w:r>
+    </w:p>
+    <w:p>
+      <w:pPr>
+        <w:pStyle w:val="Default"/>
+        <w:rPr>
+          <w:rFonts w:asciiTheme="minorHAnsi" w:hAnsiTheme="minorHAnsi" w:cstheme="minorHAnsi"/>
+          <w:sz w:val="26"/>
+          <w:szCs w:val="26"/>
+        </w:rPr>
+      </w:pPr>
+      <w:proofErr w:type="spellStart"/>
+      <w:r>
+        <w:rPr>
+          <w:rFonts w:asciiTheme="minorHAnsi" w:hAnsiTheme="minorHAnsi" w:cstheme="minorHAnsi"/>
+          <w:sz w:val="26"/>
+          <w:szCs w:val="26"/>
+        </w:rPr>
+        <w:t>string</w:t>
+      </w:r>
+      <w:proofErr w:type="spellEnd"/>
+      <w:r>
+        <w:rPr>
+          <w:rFonts w:asciiTheme="minorHAnsi" w:hAnsiTheme="minorHAnsi" w:cstheme="minorHAnsi"/>
+          <w:sz w:val="26"/>
+          <w:szCs w:val="26"/>
+        </w:rPr>
+        <w:t xml:space="preserve"> numero2 = "6,66"; </w:t>
+      </w:r>
+    </w:p>
+    <w:p>
+      <w:pPr>
+        <w:pStyle w:val="Default"/>
+        <w:rPr>
+          <w:rFonts w:asciiTheme="minorHAnsi" w:hAnsiTheme="minorHAnsi" w:cstheme="minorHAnsi"/>
+          <w:sz w:val="26"/>
+          <w:szCs w:val="26"/>
+        </w:rPr>
+      </w:pPr>
+      <w:proofErr w:type="spellStart"/>
+      <w:r>
+        <w:rPr>
+          <w:rFonts w:asciiTheme="minorHAnsi" w:hAnsiTheme="minorHAnsi" w:cstheme="minorHAnsi"/>
+          <w:sz w:val="26"/>
+          <w:szCs w:val="26"/>
+        </w:rPr>
+        <w:t>int</w:t>
+      </w:r>
+      <w:proofErr w:type="spellEnd"/>
+      <w:r>
+        <w:rPr>
+          <w:rFonts w:asciiTheme="minorHAnsi" w:hAnsiTheme="minorHAnsi" w:cstheme="minorHAnsi"/>
+          <w:sz w:val="26"/>
+          <w:szCs w:val="26"/>
+        </w:rPr>
+        <w:t xml:space="preserve"> </w:t>
+      </w:r>
+      <w:proofErr w:type="spellStart"/>
+      <w:r>
+        <w:rPr>
+          <w:rFonts w:asciiTheme="minorHAnsi" w:hAnsiTheme="minorHAnsi" w:cstheme="minorHAnsi"/>
+          <w:sz w:val="26"/>
+          <w:szCs w:val="26"/>
+        </w:rPr>
+        <w:t>resultadoConvertido</w:t>
+      </w:r>
+      <w:proofErr w:type="spellEnd"/>
+      <w:r>
+        <w:rPr>
+          <w:rFonts w:asciiTheme="minorHAnsi" w:hAnsiTheme="minorHAnsi" w:cstheme="minorHAnsi"/>
+          <w:sz w:val="26"/>
+          <w:szCs w:val="26"/>
+        </w:rPr>
+        <w:t xml:space="preserve"> = 0; </w:t>
+      </w:r>
+    </w:p>
+    <w:p>
+      <w:pPr>
+        <w:pStyle w:val="Default"/>
+        <w:rPr>
+          <w:rFonts w:asciiTheme="minorHAnsi" w:hAnsiTheme="minorHAnsi" w:cstheme="minorHAnsi"/>
+          <w:sz w:val="26"/>
+          <w:szCs w:val="26"/>
+        </w:rPr>
+      </w:pPr>
+      <w:proofErr w:type="spellStart"/>
+      <w:r>
+        <w:rPr>
+          <w:rFonts w:asciiTheme="minorHAnsi" w:hAnsiTheme="minorHAnsi" w:cstheme="minorHAnsi"/>
+          <w:sz w:val="26"/>
+          <w:szCs w:val="26"/>
+        </w:rPr>
+        <w:t>int.TryParse</w:t>
+      </w:r>
+      <w:proofErr w:type="spellEnd"/>
+      <w:r>
+        <w:rPr>
+          <w:rFonts w:asciiTheme="minorHAnsi" w:hAnsiTheme="minorHAnsi" w:cstheme="minorHAnsi"/>
+          <w:sz w:val="26"/>
+          <w:szCs w:val="26"/>
+        </w:rPr>
+        <w:t xml:space="preserve">(numero2, out </w:t>
+      </w:r>
+      <w:proofErr w:type="spellStart"/>
+      <w:r>
+        <w:rPr>
+          <w:rFonts w:asciiTheme="minorHAnsi" w:hAnsiTheme="minorHAnsi" w:cstheme="minorHAnsi"/>
+          <w:sz w:val="26"/>
+          <w:szCs w:val="26"/>
+        </w:rPr>
+        <w:t>resultadoConvertido</w:t>
+      </w:r>
+      <w:proofErr w:type="spellEnd"/>
+      <w:r>
+        <w:rPr>
+          <w:rFonts w:asciiTheme="minorHAnsi" w:hAnsiTheme="minorHAnsi" w:cstheme="minorHAnsi"/>
+          <w:sz w:val="26"/>
+          <w:szCs w:val="26"/>
+        </w:rPr>
+        <w:t xml:space="preserve">); </w:t>
+      </w:r>
+    </w:p>
+    <w:p>
+      <w:pPr>
+        <w:pStyle w:val="Default"/>
+        <w:rPr>
+          <w:rFonts w:asciiTheme="minorHAnsi" w:hAnsiTheme="minorHAnsi" w:cstheme="minorHAnsi"/>
+          <w:sz w:val="26"/>
+          <w:szCs w:val="26"/>
+        </w:rPr>
+      </w:pPr>
+      <w:proofErr w:type="spellStart"/>
+      <w:r>
+        <w:rPr>
+          <w:rFonts w:asciiTheme="minorHAnsi" w:hAnsiTheme="minorHAnsi" w:cstheme="minorHAnsi"/>
+          <w:sz w:val="26"/>
+          <w:szCs w:val="26"/>
+        </w:rPr>
+        <w:t>Console.WriteLine</w:t>
+      </w:r>
+      <w:proofErr w:type="spellEnd"/>
+      <w:r>
+        <w:rPr>
+          <w:rFonts w:asciiTheme="minorHAnsi" w:hAnsiTheme="minorHAnsi" w:cstheme="minorHAnsi"/>
+          <w:sz w:val="26"/>
+          <w:szCs w:val="26"/>
+        </w:rPr>
+        <w:t>(</w:t>
+      </w:r>
+      <w:proofErr w:type="spellStart"/>
+      <w:r>
+        <w:rPr>
+          <w:rFonts w:asciiTheme="minorHAnsi" w:hAnsiTheme="minorHAnsi" w:cstheme="minorHAnsi"/>
+          <w:sz w:val="26"/>
+          <w:szCs w:val="26"/>
+        </w:rPr>
+        <w:t>resultadoConvertido</w:t>
+      </w:r>
+      <w:proofErr w:type="spellEnd"/>
+      <w:r>
+        <w:rPr>
+          <w:rFonts w:asciiTheme="minorHAnsi" w:hAnsiTheme="minorHAnsi" w:cstheme="minorHAnsi"/>
+          <w:sz w:val="26"/>
+          <w:szCs w:val="26"/>
+        </w:rPr>
+        <w:t xml:space="preserve">); </w:t>
+      </w:r>
+    </w:p>
+    <w:p>
+      <w:pPr>
+        <w:pStyle w:val="Default"/>
+        <w:rPr>
+          <w:rFonts w:asciiTheme="minorHAnsi" w:hAnsiTheme="minorHAnsi" w:cstheme="minorHAnsi"/>
+          <w:sz w:val="26"/>
+          <w:szCs w:val="26"/>
+        </w:rPr>
+      </w:pPr>
+      <w:r>
+        <w:rPr>
+          <w:rFonts w:asciiTheme="minorHAnsi" w:hAnsiTheme="minorHAnsi" w:cstheme="minorHAnsi"/>
+          <w:sz w:val="26"/>
+          <w:szCs w:val="26"/>
+        </w:rPr>
+        <w:t xml:space="preserve">__________________________________________ </w:t>
+      </w:r>
+    </w:p>
+    <w:p>
+      <w:pPr>
+        <w:pStyle w:val="Default"/>
+        <w:rPr>
+          <w:rFonts w:asciiTheme="minorHAnsi" w:hAnsiTheme="minorHAnsi" w:cstheme="minorHAnsi"/>
+          <w:sz w:val="26"/>
+          <w:szCs w:val="26"/>
+        </w:rPr>
+      </w:pPr>
+      <w:proofErr w:type="spellStart"/>
+      <w:r>
+        <w:rPr>
+          <w:rFonts w:asciiTheme="minorHAnsi" w:hAnsiTheme="minorHAnsi" w:cstheme="minorHAnsi"/>
+          <w:sz w:val="26"/>
+          <w:szCs w:val="26"/>
+        </w:rPr>
+        <w:t>Utiliazr</w:t>
+      </w:r>
+      <w:proofErr w:type="spellEnd"/>
+      <w:r>
+        <w:rPr>
+          <w:rFonts w:asciiTheme="minorHAnsi" w:hAnsiTheme="minorHAnsi" w:cstheme="minorHAnsi"/>
+          <w:sz w:val="26"/>
+          <w:szCs w:val="26"/>
+        </w:rPr>
+        <w:t xml:space="preserve"> </w:t>
+      </w:r>
+      <w:proofErr w:type="spellStart"/>
+      <w:r>
+        <w:rPr>
+          <w:rFonts w:asciiTheme="minorHAnsi" w:hAnsiTheme="minorHAnsi" w:cstheme="minorHAnsi"/>
+          <w:sz w:val="26"/>
+          <w:szCs w:val="26"/>
+        </w:rPr>
+        <w:t>Convert</w:t>
+      </w:r>
+      <w:proofErr w:type="spellEnd"/>
+      <w:r>
+        <w:rPr>
+          <w:rFonts w:asciiTheme="minorHAnsi" w:hAnsiTheme="minorHAnsi" w:cstheme="minorHAnsi"/>
+          <w:sz w:val="26"/>
+          <w:szCs w:val="26"/>
+        </w:rPr>
+        <w:t xml:space="preserve">. </w:t>
+      </w:r>
+    </w:p>
+    <w:p>
+      <w:pPr>
+        <w:pStyle w:val="Default"/>
+        <w:rPr>
+          <w:rFonts w:asciiTheme="minorHAnsi" w:hAnsiTheme="minorHAnsi" w:cstheme="minorHAnsi"/>
+          <w:sz w:val="26"/>
+          <w:szCs w:val="26"/>
+        </w:rPr>
+      </w:pPr>
+      <w:proofErr w:type="spellStart"/>
+      <w:r>
+        <w:rPr>
+          <w:rFonts w:asciiTheme="minorHAnsi" w:hAnsiTheme="minorHAnsi" w:cstheme="minorHAnsi"/>
+          <w:sz w:val="26"/>
+          <w:szCs w:val="26"/>
+        </w:rPr>
+        <w:t>string</w:t>
+      </w:r>
+      <w:proofErr w:type="spellEnd"/>
+      <w:r>
+        <w:rPr>
+          <w:rFonts w:asciiTheme="minorHAnsi" w:hAnsiTheme="minorHAnsi" w:cstheme="minorHAnsi"/>
+          <w:sz w:val="26"/>
+          <w:szCs w:val="26"/>
+        </w:rPr>
+        <w:t xml:space="preserve"> numero3 = 0  </w:t>
+      </w:r>
+    </w:p>
+    <w:p>
+      <w:pPr>
+        <w:pStyle w:val="Default"/>
+        <w:rPr>
+          <w:rFonts w:asciiTheme="minorHAnsi" w:hAnsiTheme="minorHAnsi" w:cstheme="minorHAnsi"/>
+          <w:sz w:val="26"/>
+          <w:szCs w:val="26"/>
+        </w:rPr>
+      </w:pPr>
+      <w:proofErr w:type="spellStart"/>
+      <w:r>
+        <w:rPr>
+          <w:rFonts w:asciiTheme="minorHAnsi" w:hAnsiTheme="minorHAnsi" w:cstheme="minorHAnsi"/>
+          <w:sz w:val="26"/>
+          <w:szCs w:val="26"/>
+        </w:rPr>
+        <w:t>int</w:t>
+      </w:r>
+      <w:proofErr w:type="spellEnd"/>
+      <w:r>
+        <w:rPr>
+          <w:rFonts w:asciiTheme="minorHAnsi" w:hAnsiTheme="minorHAnsi" w:cstheme="minorHAnsi"/>
+          <w:sz w:val="26"/>
+          <w:szCs w:val="26"/>
+        </w:rPr>
+        <w:t xml:space="preserve"> resultadoConvertido2 = 0; </w:t>
+      </w:r>
+    </w:p>
+    <w:p>
+      <w:pPr>
+        <w:pStyle w:val="Default"/>
+        <w:rPr>
+          <w:rFonts w:asciiTheme="minorHAnsi" w:hAnsiTheme="minorHAnsi" w:cstheme="minorHAnsi"/>
+          <w:sz w:val="26"/>
+          <w:szCs w:val="26"/>
+        </w:rPr>
+      </w:pPr>
+      <w:r>
+        <w:rPr>
+          <w:rFonts w:asciiTheme="minorHAnsi" w:hAnsiTheme="minorHAnsi" w:cstheme="minorHAnsi"/>
+          <w:sz w:val="26"/>
+          <w:szCs w:val="26"/>
+        </w:rPr>
+        <w:t xml:space="preserve">Convert.ToInt32(numero3); </w:t>
+      </w:r>
+    </w:p>
+    <w:p>
+      <w:pPr>
+        <w:pStyle w:val="Default"/>
+        <w:rPr>
+          <w:rFonts w:asciiTheme="minorHAnsi" w:hAnsiTheme="minorHAnsi" w:cstheme="minorHAnsi"/>
+          <w:sz w:val="26"/>
+          <w:szCs w:val="26"/>
+        </w:rPr>
+      </w:pPr>
+      <w:proofErr w:type="spellStart"/>
+      <w:r>
+        <w:rPr>
+          <w:rFonts w:asciiTheme="minorHAnsi" w:hAnsiTheme="minorHAnsi" w:cstheme="minorHAnsi"/>
+          <w:sz w:val="26"/>
+          <w:szCs w:val="26"/>
+        </w:rPr>
+        <w:t>Console.WriteLine</w:t>
+      </w:r>
+      <w:proofErr w:type="spellEnd"/>
+      <w:r>
+        <w:rPr>
+          <w:rFonts w:asciiTheme="minorHAnsi" w:hAnsiTheme="minorHAnsi" w:cstheme="minorHAnsi"/>
+          <w:sz w:val="26"/>
+          <w:szCs w:val="26"/>
+        </w:rPr>
+        <w:t xml:space="preserve">(resultadoConvertido2); </w:t>
+      </w:r>
+    </w:p>
+    <w:p>
+      <w:pPr>
+        <w:pStyle w:val="Default"/>
+        <w:rPr>
+          <w:rFonts w:asciiTheme="minorHAnsi" w:hAnsiTheme="minorHAnsi" w:cstheme="minorHAnsi"/>
+          <w:sz w:val="26"/>
+          <w:szCs w:val="26"/>
+        </w:rPr>
+      </w:pPr>
+      <w:r>
+        <w:rPr>
+          <w:rFonts w:asciiTheme="minorHAnsi" w:hAnsiTheme="minorHAnsi" w:cstheme="minorHAnsi"/>
+          <w:sz w:val="26"/>
+          <w:szCs w:val="26"/>
+        </w:rPr>
+        <w:t xml:space="preserve">__________________________________________ </w:t>
+      </w:r>
+    </w:p>
+    <w:p>
+      <w:pPr>
+        <w:pStyle w:val="Default"/>
+        <w:rPr>
+          <w:rFonts w:asciiTheme="minorHAnsi" w:hAnsiTheme="minorHAnsi" w:cstheme="minorHAnsi"/>
+          <w:sz w:val="26"/>
+          <w:szCs w:val="26"/>
+        </w:rPr>
+      </w:pPr>
+      <w:r>
+        <w:rPr>
+          <w:rFonts w:asciiTheme="minorHAnsi" w:hAnsiTheme="minorHAnsi" w:cstheme="minorHAnsi"/>
+          <w:sz w:val="26"/>
+          <w:szCs w:val="26"/>
+        </w:rPr>
+        <w:t xml:space="preserve"> </w:t>
+      </w:r>
+    </w:p>
+    <w:p>
+      <w:pPr>
+        <w:pStyle w:val="Default"/>
+        <w:rPr>
+          <w:rFonts w:asciiTheme="minorHAnsi" w:hAnsiTheme="minorHAnsi" w:cstheme="minorHAnsi"/>
+          <w:sz w:val="26"/>
+          <w:szCs w:val="26"/>
+        </w:rPr>
+      </w:pPr>
+      <w:r>
+        <w:rPr>
+          <w:rFonts w:asciiTheme="minorHAnsi" w:hAnsiTheme="minorHAnsi" w:cstheme="minorHAnsi"/>
+          <w:sz w:val="26"/>
+          <w:szCs w:val="26"/>
+        </w:rPr>
+        <w:t xml:space="preserve">//Extras// </w:t>
+      </w:r>
+    </w:p>
+    <w:p>
+      <w:pPr>
+        <w:pStyle w:val="Default"/>
+        <w:rPr>
+          <w:rFonts w:asciiTheme="minorHAnsi" w:hAnsiTheme="minorHAnsi" w:cstheme="minorHAnsi"/>
+          <w:sz w:val="26"/>
+          <w:szCs w:val="26"/>
+        </w:rPr>
+      </w:pPr>
+      <w:r>
+        <w:rPr>
+          <w:rFonts w:asciiTheme="minorHAnsi" w:hAnsiTheme="minorHAnsi" w:cstheme="minorHAnsi"/>
+          <w:sz w:val="26"/>
+          <w:szCs w:val="26"/>
+        </w:rPr>
+        <w:t xml:space="preserve"> </w:t>
+      </w:r>
+    </w:p>
+    <w:p>
+      <w:pPr>
+        <w:pStyle w:val="Default"/>
+        <w:rPr>
+          <w:rFonts w:asciiTheme="minorHAnsi" w:hAnsiTheme="minorHAnsi" w:cstheme="minorHAnsi"/>
+          <w:sz w:val="26"/>
+          <w:szCs w:val="26"/>
+        </w:rPr>
+      </w:pPr>
+      <w:proofErr w:type="spellStart"/>
+      <w:r>
+        <w:rPr>
+          <w:rFonts w:asciiTheme="minorHAnsi" w:hAnsiTheme="minorHAnsi" w:cstheme="minorHAnsi"/>
+          <w:sz w:val="26"/>
+          <w:szCs w:val="26"/>
+        </w:rPr>
+        <w:t>int</w:t>
+      </w:r>
+      <w:proofErr w:type="spellEnd"/>
+      <w:r>
+        <w:rPr>
+          <w:rFonts w:asciiTheme="minorHAnsi" w:hAnsiTheme="minorHAnsi" w:cstheme="minorHAnsi"/>
+          <w:sz w:val="26"/>
+          <w:szCs w:val="26"/>
+        </w:rPr>
+        <w:t xml:space="preserve"> </w:t>
+      </w:r>
+      <w:proofErr w:type="spellStart"/>
+      <w:r>
+        <w:rPr>
+          <w:rFonts w:asciiTheme="minorHAnsi" w:hAnsiTheme="minorHAnsi" w:cstheme="minorHAnsi"/>
+          <w:sz w:val="26"/>
+          <w:szCs w:val="26"/>
+        </w:rPr>
+        <w:t>numeroDecimal</w:t>
+      </w:r>
+      <w:proofErr w:type="spellEnd"/>
+      <w:r>
+        <w:rPr>
+          <w:rFonts w:asciiTheme="minorHAnsi" w:hAnsiTheme="minorHAnsi" w:cstheme="minorHAnsi"/>
+          <w:sz w:val="26"/>
+          <w:szCs w:val="26"/>
+        </w:rPr>
+        <w:t xml:space="preserve"> = 999; </w:t>
+      </w:r>
+    </w:p>
+    <w:p>
+      <w:pPr>
+        <w:pStyle w:val="Default"/>
+        <w:rPr>
+          <w:rFonts w:asciiTheme="minorHAnsi" w:hAnsiTheme="minorHAnsi" w:cstheme="minorHAnsi"/>
+          <w:sz w:val="26"/>
+          <w:szCs w:val="26"/>
+        </w:rPr>
+      </w:pPr>
+      <w:proofErr w:type="spellStart"/>
+      <w:r>
+        <w:rPr>
+          <w:rFonts w:asciiTheme="minorHAnsi" w:hAnsiTheme="minorHAnsi" w:cstheme="minorHAnsi"/>
+          <w:sz w:val="26"/>
+          <w:szCs w:val="26"/>
+        </w:rPr>
+        <w:t>string</w:t>
+      </w:r>
+      <w:proofErr w:type="spellEnd"/>
+      <w:r>
+        <w:rPr>
+          <w:rFonts w:asciiTheme="minorHAnsi" w:hAnsiTheme="minorHAnsi" w:cstheme="minorHAnsi"/>
+          <w:sz w:val="26"/>
+          <w:szCs w:val="26"/>
+        </w:rPr>
+        <w:t xml:space="preserve"> teste = numero2.ToString; </w:t>
+      </w:r>
+    </w:p>
+    <w:p>
+      <w:pPr>
+        <w:pStyle w:val="Default"/>
+        <w:rPr>
+          <w:rFonts w:asciiTheme="minorHAnsi" w:hAnsiTheme="minorHAnsi" w:cstheme="minorHAnsi"/>
+          <w:sz w:val="26"/>
+          <w:szCs w:val="26"/>
+        </w:rPr>
+      </w:pPr>
+      <w:r>
+        <w:rPr>
+          <w:rFonts w:asciiTheme="minorHAnsi" w:hAnsiTheme="minorHAnsi" w:cstheme="minorHAnsi"/>
+          <w:sz w:val="26"/>
+          <w:szCs w:val="26"/>
+        </w:rPr>
+        <w:t xml:space="preserve"> </w:t>
+      </w:r>
+    </w:p>
+    <w:p>
+      <w:pPr>
+        <w:pStyle w:val="Default"/>
+        <w:rPr>
+          <w:rFonts w:asciiTheme="minorHAnsi" w:hAnsiTheme="minorHAnsi" w:cstheme="minorHAnsi"/>
+          <w:sz w:val="26"/>
+          <w:szCs w:val="26"/>
+        </w:rPr>
+      </w:pPr>
+      <w:r>
+        <w:rPr>
+          <w:rFonts w:asciiTheme="minorHAnsi" w:hAnsiTheme="minorHAnsi" w:cstheme="minorHAnsi"/>
+          <w:sz w:val="26"/>
+          <w:szCs w:val="26"/>
+        </w:rPr>
+        <w:t xml:space="preserve">Converter </w:t>
+      </w:r>
+      <w:proofErr w:type="spellStart"/>
+      <w:r>
+        <w:rPr>
+          <w:rFonts w:asciiTheme="minorHAnsi" w:hAnsiTheme="minorHAnsi" w:cstheme="minorHAnsi"/>
+          <w:sz w:val="26"/>
+          <w:szCs w:val="26"/>
+        </w:rPr>
+        <w:t>float</w:t>
+      </w:r>
+      <w:proofErr w:type="spellEnd"/>
+      <w:r>
+        <w:rPr>
+          <w:rFonts w:asciiTheme="minorHAnsi" w:hAnsiTheme="minorHAnsi" w:cstheme="minorHAnsi"/>
+          <w:sz w:val="26"/>
+          <w:szCs w:val="26"/>
+        </w:rPr>
+        <w:t xml:space="preserve"> para </w:t>
+      </w:r>
+      <w:proofErr w:type="spellStart"/>
+      <w:r>
+        <w:rPr>
+          <w:rFonts w:asciiTheme="minorHAnsi" w:hAnsiTheme="minorHAnsi" w:cstheme="minorHAnsi"/>
+          <w:sz w:val="26"/>
+          <w:szCs w:val="26"/>
+        </w:rPr>
+        <w:t>int</w:t>
+      </w:r>
+      <w:proofErr w:type="spellEnd"/>
+      <w:r>
+        <w:rPr>
+          <w:rFonts w:asciiTheme="minorHAnsi" w:hAnsiTheme="minorHAnsi" w:cstheme="minorHAnsi"/>
+          <w:sz w:val="26"/>
+          <w:szCs w:val="26"/>
+        </w:rPr>
+        <w:t xml:space="preserve"> </w:t>
+      </w:r>
+    </w:p>
+    <w:p>
+      <w:pPr>
+        <w:pStyle w:val="Default"/>
+        <w:rPr>
+          <w:rFonts w:asciiTheme="minorHAnsi" w:hAnsiTheme="minorHAnsi" w:cstheme="minorHAnsi"/>
+          <w:sz w:val="26"/>
+          <w:szCs w:val="26"/>
+        </w:rPr>
+      </w:pPr>
+      <w:r>
+        <w:rPr>
+          <w:rFonts w:asciiTheme="minorHAnsi" w:hAnsiTheme="minorHAnsi" w:cstheme="minorHAnsi"/>
+          <w:sz w:val="26"/>
+          <w:szCs w:val="26"/>
+        </w:rPr>
+        <w:t xml:space="preserve"> </w:t>
+      </w:r>
+    </w:p>
+    <w:p>
+      <w:pPr>
+        <w:pStyle w:val="Default"/>
+        <w:rPr>
+          <w:rFonts w:asciiTheme="minorHAnsi" w:hAnsiTheme="minorHAnsi" w:cstheme="minorHAnsi"/>
+          <w:sz w:val="26"/>
+          <w:szCs w:val="26"/>
+        </w:rPr>
+      </w:pPr>
+      <w:proofErr w:type="spellStart"/>
+      <w:r>
+        <w:rPr>
+          <w:rFonts w:asciiTheme="minorHAnsi" w:hAnsiTheme="minorHAnsi" w:cstheme="minorHAnsi"/>
+          <w:sz w:val="26"/>
+          <w:szCs w:val="26"/>
+        </w:rPr>
+        <w:t>float</w:t>
+      </w:r>
+      <w:proofErr w:type="spellEnd"/>
+      <w:r>
+        <w:rPr>
+          <w:rFonts w:asciiTheme="minorHAnsi" w:hAnsiTheme="minorHAnsi" w:cstheme="minorHAnsi"/>
+          <w:sz w:val="26"/>
+          <w:szCs w:val="26"/>
+        </w:rPr>
+        <w:t xml:space="preserve"> </w:t>
+      </w:r>
+      <w:proofErr w:type="spellStart"/>
+      <w:r>
+        <w:rPr>
+          <w:rFonts w:asciiTheme="minorHAnsi" w:hAnsiTheme="minorHAnsi" w:cstheme="minorHAnsi"/>
+          <w:sz w:val="26"/>
+          <w:szCs w:val="26"/>
+        </w:rPr>
+        <w:t>aaa</w:t>
+      </w:r>
+      <w:proofErr w:type="spellEnd"/>
+      <w:r>
+        <w:rPr>
+          <w:rFonts w:asciiTheme="minorHAnsi" w:hAnsiTheme="minorHAnsi" w:cstheme="minorHAnsi"/>
+          <w:sz w:val="26"/>
+          <w:szCs w:val="26"/>
+        </w:rPr>
+        <w:t xml:space="preserve"> = 999.999; </w:t>
+      </w:r>
+    </w:p>
+    <w:p>
+      <w:pPr>
+        <w:pStyle w:val="Default"/>
+        <w:rPr>
+          <w:rFonts w:asciiTheme="minorHAnsi" w:hAnsiTheme="minorHAnsi" w:cstheme="minorHAnsi"/>
+          <w:sz w:val="26"/>
+          <w:szCs w:val="26"/>
+        </w:rPr>
+      </w:pPr>
+      <w:proofErr w:type="spellStart"/>
+      <w:r>
+        <w:rPr>
+          <w:rFonts w:asciiTheme="minorHAnsi" w:hAnsiTheme="minorHAnsi" w:cstheme="minorHAnsi"/>
+          <w:sz w:val="26"/>
+          <w:szCs w:val="26"/>
+        </w:rPr>
+        <w:t>int</w:t>
+      </w:r>
+      <w:proofErr w:type="spellEnd"/>
+      <w:r>
+        <w:rPr>
+          <w:rFonts w:asciiTheme="minorHAnsi" w:hAnsiTheme="minorHAnsi" w:cstheme="minorHAnsi"/>
+          <w:sz w:val="26"/>
+          <w:szCs w:val="26"/>
+        </w:rPr>
+        <w:t xml:space="preserve"> </w:t>
+      </w:r>
+      <w:proofErr w:type="spellStart"/>
+      <w:r>
+        <w:rPr>
+          <w:rFonts w:asciiTheme="minorHAnsi" w:hAnsiTheme="minorHAnsi" w:cstheme="minorHAnsi"/>
+          <w:sz w:val="26"/>
+          <w:szCs w:val="26"/>
+        </w:rPr>
+        <w:t>intA</w:t>
+      </w:r>
+      <w:proofErr w:type="spellEnd"/>
+      <w:r>
+        <w:rPr>
+          <w:rFonts w:asciiTheme="minorHAnsi" w:hAnsiTheme="minorHAnsi" w:cstheme="minorHAnsi"/>
+          <w:sz w:val="26"/>
+          <w:szCs w:val="26"/>
+        </w:rPr>
+        <w:t xml:space="preserve"> = Convert.ToInt32(</w:t>
+      </w:r>
+      <w:proofErr w:type="spellStart"/>
+      <w:r>
+        <w:rPr>
+          <w:rFonts w:asciiTheme="minorHAnsi" w:hAnsiTheme="minorHAnsi" w:cstheme="minorHAnsi"/>
+          <w:sz w:val="26"/>
+          <w:szCs w:val="26"/>
+        </w:rPr>
+        <w:t>aaa</w:t>
+      </w:r>
+      <w:proofErr w:type="spellEnd"/>
+      <w:r>
+        <w:rPr>
+          <w:rFonts w:asciiTheme="minorHAnsi" w:hAnsiTheme="minorHAnsi" w:cstheme="minorHAnsi"/>
+          <w:sz w:val="26"/>
+          <w:szCs w:val="26"/>
+        </w:rPr>
+        <w:t xml:space="preserve">); </w:t>
+      </w:r>
+    </w:p>
+    <w:p>
+      <w:pPr>
+        <w:pStyle w:val="Default"/>
+        <w:spacing w:after="160"/>
+        <w:rPr>
+          <w:rFonts w:asciiTheme="minorHAnsi" w:hAnsiTheme="minorHAnsi" w:cstheme="minorHAnsi"/>
+          <w:sz w:val="26"/>
+          <w:szCs w:val="26"/>
+        </w:rPr>
+      </w:pPr>
+      <w:proofErr w:type="spellStart"/>
+      <w:r>
+        <w:rPr>
+          <w:rFonts w:asciiTheme="minorHAnsi" w:hAnsiTheme="minorHAnsi" w:cstheme="minorHAnsi"/>
+          <w:sz w:val="26"/>
+          <w:szCs w:val="26"/>
+        </w:rPr>
+        <w:t>Console.WriteLine</w:t>
+      </w:r>
+      <w:proofErr w:type="spellEnd"/>
+      <w:r>
+        <w:rPr>
+          <w:rFonts w:asciiTheme="minorHAnsi" w:hAnsiTheme="minorHAnsi" w:cstheme="minorHAnsi"/>
+          <w:sz w:val="26"/>
+          <w:szCs w:val="26"/>
+        </w:rPr>
+        <w:t>("inteiro convertido = "+</w:t>
+      </w:r>
+      <w:proofErr w:type="spellStart"/>
+      <w:r>
+        <w:rPr>
+          <w:rFonts w:asciiTheme="minorHAnsi" w:hAnsiTheme="minorHAnsi" w:cstheme="minorHAnsi"/>
+          <w:sz w:val="26"/>
+          <w:szCs w:val="26"/>
+        </w:rPr>
+        <w:t>intA</w:t>
+      </w:r>
+      <w:proofErr w:type="spellEnd"/>
+      <w:r>
+        <w:rPr>
+          <w:rFonts w:asciiTheme="minorHAnsi" w:hAnsiTheme="minorHAnsi" w:cstheme="minorHAnsi"/>
+          <w:sz w:val="26"/>
+          <w:szCs w:val="26"/>
+        </w:rPr>
+        <w:t>);</w:t>
+      </w:r>
+    </w:p>
+    <w:p>
+      <w:pPr>
+        <w:pStyle w:val="Default"/>
+        <w:spacing w:after="160"/>
+        <w:rPr>
+          <w:rFonts w:asciiTheme="minorHAnsi" w:hAnsiTheme="minorHAnsi" w:cstheme="minorHAnsi"/>
+          <w:sz w:val="26"/>
+          <w:szCs w:val="26"/>
+        </w:rPr>
+      </w:pPr>
+      <w:r>
+        <w:rPr>
+          <w:rFonts w:asciiTheme="minorHAnsi" w:hAnsiTheme="minorHAnsi" w:cstheme="minorHAnsi"/>
+          <w:sz w:val="26"/>
+          <w:szCs w:val="26"/>
+        </w:rPr>
+        <w:t>Exemplos----------------------------------------------------------------------------------------------</w:t>
+      </w:r>
+      <w:bookmarkStart w:id="0" w:name="_GoBack"/>
+      <w:bookmarkEnd w:id="0"/>
     </w:p>
     <w:sectPr>
       <w:pgSz w:w="11906" w:h="16838"/>

</xml_diff>

<commit_message>
Aula 3 com exercicios
</commit_message>
<xml_diff>
--- a/Apontamentos C#.docx
+++ b/Apontamentos C#.docx
@@ -4323,8 +4323,3217 @@
         </w:rPr>
         <w:t>Exemplos----------------------------------------------------------------------------------------------</w:t>
       </w:r>
+    </w:p>
+    <w:p>
+      <w:pPr>
+        <w:pStyle w:val="Default"/>
+        <w:spacing w:after="160"/>
+        <w:jc w:val="center"/>
+        <w:rPr>
+          <w:rFonts w:asciiTheme="minorHAnsi" w:hAnsiTheme="minorHAnsi" w:cstheme="minorHAnsi"/>
+          <w:sz w:val="40"/>
+          <w:szCs w:val="40"/>
+        </w:rPr>
+      </w:pPr>
+      <w:r>
+        <w:rPr>
+          <w:rFonts w:asciiTheme="minorHAnsi" w:hAnsiTheme="minorHAnsi" w:cstheme="minorHAnsi"/>
+          <w:sz w:val="40"/>
+          <w:szCs w:val="40"/>
+        </w:rPr>
+        <w:lastRenderedPageBreak/>
+        <w:t>Operadores de comparação</w:t>
+      </w:r>
+    </w:p>
+    <w:p>
+      <w:pPr>
+        <w:pStyle w:val="Default"/>
+        <w:spacing w:after="160"/>
+        <w:rPr>
+          <w:rFonts w:asciiTheme="minorHAnsi" w:hAnsiTheme="minorHAnsi" w:cstheme="minorHAnsi"/>
+          <w:sz w:val="26"/>
+          <w:szCs w:val="26"/>
+        </w:rPr>
+      </w:pPr>
+    </w:p>
+    <w:p>
+      <w:pPr>
+        <w:pStyle w:val="Default"/>
+        <w:spacing w:after="160"/>
+        <w:rPr>
+          <w:rFonts w:asciiTheme="minorHAnsi" w:hAnsiTheme="minorHAnsi" w:cstheme="minorHAnsi"/>
+          <w:sz w:val="26"/>
+          <w:szCs w:val="26"/>
+        </w:rPr>
+      </w:pPr>
+      <w:r>
+        <w:rPr>
+          <w:rFonts w:asciiTheme="minorHAnsi" w:hAnsiTheme="minorHAnsi" w:cstheme="minorHAnsi"/>
+          <w:sz w:val="26"/>
+          <w:szCs w:val="26"/>
+        </w:rPr>
+        <w:t xml:space="preserve">|| </w:t>
+      </w:r>
+      <w:r>
+        <w:rPr>
+          <w:rFonts w:asciiTheme="minorHAnsi" w:hAnsiTheme="minorHAnsi" w:cstheme="minorHAnsi"/>
+          <w:sz w:val="26"/>
+          <w:szCs w:val="26"/>
+        </w:rPr>
+        <w:t>-</w:t>
+      </w:r>
+      <w:r>
+        <w:rPr>
+          <w:rFonts w:asciiTheme="minorHAnsi" w:hAnsiTheme="minorHAnsi" w:cstheme="minorHAnsi"/>
+          <w:sz w:val="26"/>
+          <w:szCs w:val="26"/>
+        </w:rPr>
+        <w:t xml:space="preserve"> ou</w:t>
+      </w:r>
+      <w:r>
+        <w:rPr>
+          <w:rFonts w:asciiTheme="minorHAnsi" w:hAnsiTheme="minorHAnsi" w:cstheme="minorHAnsi"/>
+          <w:sz w:val="26"/>
+          <w:szCs w:val="26"/>
+        </w:rPr>
+        <w:t xml:space="preserve"> </w:t>
+      </w:r>
+      <w:r>
+        <w:rPr>
+          <w:rFonts w:asciiTheme="minorHAnsi" w:hAnsiTheme="minorHAnsi" w:cstheme="minorHAnsi"/>
+          <w:sz w:val="26"/>
+          <w:szCs w:val="26"/>
+        </w:rPr>
+        <w:t>–</w:t>
+      </w:r>
+      <w:r>
+        <w:rPr>
+          <w:rFonts w:asciiTheme="minorHAnsi" w:hAnsiTheme="minorHAnsi" w:cstheme="minorHAnsi"/>
+          <w:sz w:val="26"/>
+          <w:szCs w:val="26"/>
+        </w:rPr>
+        <w:t xml:space="preserve"> </w:t>
+      </w:r>
+      <w:r>
+        <w:rPr>
+          <w:rFonts w:asciiTheme="minorHAnsi" w:hAnsiTheme="minorHAnsi" w:cstheme="minorHAnsi"/>
+          <w:sz w:val="26"/>
+          <w:szCs w:val="26"/>
+        </w:rPr>
+        <w:t xml:space="preserve">(x&gt;y </w:t>
+      </w:r>
+      <w:r>
+        <w:rPr>
+          <w:rFonts w:asciiTheme="minorHAnsi" w:hAnsiTheme="minorHAnsi" w:cstheme="minorHAnsi"/>
+          <w:sz w:val="26"/>
+          <w:szCs w:val="26"/>
+        </w:rPr>
+        <w:t>||</w:t>
+      </w:r>
+      <w:r>
+        <w:rPr>
+          <w:rFonts w:asciiTheme="minorHAnsi" w:hAnsiTheme="minorHAnsi" w:cstheme="minorHAnsi"/>
+          <w:sz w:val="26"/>
+          <w:szCs w:val="26"/>
+        </w:rPr>
+        <w:t xml:space="preserve"> y&lt;x)</w:t>
+      </w:r>
+    </w:p>
+    <w:p>
+      <w:pPr>
+        <w:pStyle w:val="Default"/>
+        <w:spacing w:after="160"/>
+        <w:rPr>
+          <w:rFonts w:asciiTheme="minorHAnsi" w:hAnsiTheme="minorHAnsi" w:cstheme="minorHAnsi"/>
+          <w:sz w:val="26"/>
+          <w:szCs w:val="26"/>
+        </w:rPr>
+      </w:pPr>
+    </w:p>
+    <w:p>
+      <w:pPr>
+        <w:pStyle w:val="Default"/>
+        <w:spacing w:after="160"/>
+        <w:rPr>
+          <w:rFonts w:asciiTheme="minorHAnsi" w:hAnsiTheme="minorHAnsi" w:cstheme="minorHAnsi"/>
+          <w:sz w:val="26"/>
+          <w:szCs w:val="26"/>
+        </w:rPr>
+      </w:pPr>
+      <w:r>
+        <w:rPr>
+          <w:rFonts w:asciiTheme="minorHAnsi" w:hAnsiTheme="minorHAnsi" w:cstheme="minorHAnsi"/>
+          <w:sz w:val="26"/>
+          <w:szCs w:val="26"/>
+        </w:rPr>
+        <w:t>&amp;&amp;- e – (x&gt;y</w:t>
+      </w:r>
+      <w:r>
+        <w:rPr>
+          <w:rFonts w:asciiTheme="minorHAnsi" w:hAnsiTheme="minorHAnsi" w:cstheme="minorHAnsi"/>
+          <w:sz w:val="26"/>
+          <w:szCs w:val="26"/>
+        </w:rPr>
+        <w:t xml:space="preserve"> </w:t>
+      </w:r>
+      <w:r>
+        <w:rPr>
+          <w:rFonts w:asciiTheme="minorHAnsi" w:hAnsiTheme="minorHAnsi" w:cstheme="minorHAnsi"/>
+          <w:sz w:val="26"/>
+          <w:szCs w:val="26"/>
+        </w:rPr>
+        <w:t>&amp;&amp; y&lt;x)</w:t>
+      </w:r>
+    </w:p>
+    <w:p>
+      <w:pPr>
+        <w:pStyle w:val="Default"/>
+        <w:spacing w:after="160"/>
+        <w:rPr>
+          <w:rFonts w:asciiTheme="minorHAnsi" w:hAnsiTheme="minorHAnsi" w:cstheme="minorHAnsi"/>
+          <w:sz w:val="26"/>
+          <w:szCs w:val="26"/>
+        </w:rPr>
+      </w:pPr>
+    </w:p>
+    <w:p>
+      <w:pPr>
+        <w:pStyle w:val="Default"/>
+        <w:spacing w:after="160"/>
+        <w:jc w:val="center"/>
+        <w:rPr>
+          <w:rFonts w:asciiTheme="minorHAnsi" w:hAnsiTheme="minorHAnsi" w:cstheme="minorHAnsi"/>
+          <w:sz w:val="40"/>
+          <w:szCs w:val="40"/>
+        </w:rPr>
+      </w:pPr>
+      <w:r>
+        <w:rPr>
+          <w:rFonts w:asciiTheme="minorHAnsi" w:hAnsiTheme="minorHAnsi" w:cstheme="minorHAnsi"/>
+          <w:sz w:val="40"/>
+          <w:szCs w:val="40"/>
+        </w:rPr>
+        <w:t>Instruções de Controlo de fluxo</w:t>
+      </w:r>
+    </w:p>
+    <w:p>
+      <w:pPr>
+        <w:pStyle w:val="Default"/>
+        <w:numPr>
+          <w:ilvl w:val="0"/>
+          <w:numId w:val="3"/>
+        </w:numPr>
+        <w:spacing w:after="160"/>
+        <w:rPr>
+          <w:rFonts w:asciiTheme="minorHAnsi" w:hAnsiTheme="minorHAnsi" w:cstheme="minorHAnsi"/>
+          <w:sz w:val="26"/>
+          <w:szCs w:val="26"/>
+        </w:rPr>
+      </w:pPr>
+      <w:proofErr w:type="spellStart"/>
+      <w:r>
+        <w:rPr>
+          <w:rFonts w:asciiTheme="minorHAnsi" w:hAnsiTheme="minorHAnsi" w:cstheme="minorHAnsi"/>
+          <w:sz w:val="26"/>
+          <w:szCs w:val="26"/>
+        </w:rPr>
+        <w:t>if</w:t>
+      </w:r>
+      <w:proofErr w:type="spellEnd"/>
+    </w:p>
+    <w:p>
+      <w:pPr>
+        <w:pStyle w:val="Default"/>
+        <w:spacing w:after="160"/>
+        <w:rPr>
+          <w:rFonts w:asciiTheme="minorHAnsi" w:hAnsiTheme="minorHAnsi" w:cstheme="minorHAnsi"/>
+          <w:sz w:val="26"/>
+          <w:szCs w:val="26"/>
+        </w:rPr>
+      </w:pPr>
+      <w:proofErr w:type="spellStart"/>
+      <w:r>
+        <w:rPr>
+          <w:rFonts w:asciiTheme="minorHAnsi" w:hAnsiTheme="minorHAnsi" w:cstheme="minorHAnsi"/>
+          <w:sz w:val="26"/>
+          <w:szCs w:val="26"/>
+        </w:rPr>
+        <w:t>If</w:t>
+      </w:r>
+      <w:proofErr w:type="spellEnd"/>
+      <w:r>
+        <w:rPr>
+          <w:rFonts w:asciiTheme="minorHAnsi" w:hAnsiTheme="minorHAnsi" w:cstheme="minorHAnsi"/>
+          <w:sz w:val="26"/>
+          <w:szCs w:val="26"/>
+        </w:rPr>
+        <w:t>(condição){</w:t>
+      </w:r>
+    </w:p>
+    <w:p>
+      <w:pPr>
+        <w:pStyle w:val="Default"/>
+        <w:spacing w:after="160"/>
+        <w:rPr>
+          <w:rFonts w:asciiTheme="minorHAnsi" w:hAnsiTheme="minorHAnsi" w:cstheme="minorHAnsi"/>
+          <w:sz w:val="26"/>
+          <w:szCs w:val="26"/>
+        </w:rPr>
+      </w:pPr>
+    </w:p>
+    <w:p>
+      <w:pPr>
+        <w:pStyle w:val="Default"/>
+        <w:spacing w:after="160"/>
+        <w:rPr>
+          <w:rFonts w:asciiTheme="minorHAnsi" w:hAnsiTheme="minorHAnsi" w:cstheme="minorHAnsi"/>
+          <w:sz w:val="26"/>
+          <w:szCs w:val="26"/>
+        </w:rPr>
+      </w:pPr>
+      <w:r>
+        <w:rPr>
+          <w:rFonts w:asciiTheme="minorHAnsi" w:hAnsiTheme="minorHAnsi" w:cstheme="minorHAnsi"/>
+          <w:sz w:val="26"/>
+          <w:szCs w:val="26"/>
+        </w:rPr>
+        <w:t>}</w:t>
+      </w:r>
+      <w:proofErr w:type="spellStart"/>
+      <w:r>
+        <w:rPr>
+          <w:rFonts w:asciiTheme="minorHAnsi" w:hAnsiTheme="minorHAnsi" w:cstheme="minorHAnsi"/>
+          <w:sz w:val="26"/>
+          <w:szCs w:val="26"/>
+        </w:rPr>
+        <w:t>else</w:t>
+      </w:r>
+      <w:proofErr w:type="spellEnd"/>
+      <w:r>
+        <w:rPr>
+          <w:rFonts w:asciiTheme="minorHAnsi" w:hAnsiTheme="minorHAnsi" w:cstheme="minorHAnsi"/>
+          <w:sz w:val="26"/>
+          <w:szCs w:val="26"/>
+        </w:rPr>
+        <w:t xml:space="preserve"> </w:t>
+      </w:r>
+      <w:proofErr w:type="spellStart"/>
+      <w:r>
+        <w:rPr>
+          <w:rFonts w:asciiTheme="minorHAnsi" w:hAnsiTheme="minorHAnsi" w:cstheme="minorHAnsi"/>
+          <w:sz w:val="26"/>
+          <w:szCs w:val="26"/>
+        </w:rPr>
+        <w:t>if</w:t>
+      </w:r>
+      <w:proofErr w:type="spellEnd"/>
+      <w:r>
+        <w:rPr>
+          <w:rFonts w:asciiTheme="minorHAnsi" w:hAnsiTheme="minorHAnsi" w:cstheme="minorHAnsi"/>
+          <w:sz w:val="26"/>
+          <w:szCs w:val="26"/>
+        </w:rPr>
+        <w:t>(condição 2){</w:t>
+      </w:r>
+    </w:p>
+    <w:p>
+      <w:pPr>
+        <w:pStyle w:val="Default"/>
+        <w:spacing w:after="160"/>
+        <w:rPr>
+          <w:rFonts w:asciiTheme="minorHAnsi" w:hAnsiTheme="minorHAnsi" w:cstheme="minorHAnsi"/>
+          <w:sz w:val="26"/>
+          <w:szCs w:val="26"/>
+        </w:rPr>
+      </w:pPr>
+    </w:p>
+    <w:p>
+      <w:pPr>
+        <w:pStyle w:val="Default"/>
+        <w:spacing w:after="160"/>
+        <w:rPr>
+          <w:rFonts w:asciiTheme="minorHAnsi" w:hAnsiTheme="minorHAnsi" w:cstheme="minorHAnsi"/>
+          <w:sz w:val="26"/>
+          <w:szCs w:val="26"/>
+        </w:rPr>
+      </w:pPr>
+    </w:p>
+    <w:p>
+      <w:pPr>
+        <w:pStyle w:val="Default"/>
+        <w:spacing w:after="160"/>
+        <w:rPr>
+          <w:rFonts w:asciiTheme="minorHAnsi" w:hAnsiTheme="minorHAnsi" w:cstheme="minorHAnsi"/>
+          <w:sz w:val="26"/>
+          <w:szCs w:val="26"/>
+        </w:rPr>
+      </w:pPr>
+      <w:r>
+        <w:rPr>
+          <w:rFonts w:asciiTheme="minorHAnsi" w:hAnsiTheme="minorHAnsi" w:cstheme="minorHAnsi"/>
+          <w:sz w:val="26"/>
+          <w:szCs w:val="26"/>
+        </w:rPr>
+        <w:t>}</w:t>
+      </w:r>
+      <w:proofErr w:type="spellStart"/>
+      <w:r>
+        <w:rPr>
+          <w:rFonts w:asciiTheme="minorHAnsi" w:hAnsiTheme="minorHAnsi" w:cstheme="minorHAnsi"/>
+          <w:sz w:val="26"/>
+          <w:szCs w:val="26"/>
+        </w:rPr>
+        <w:t>else</w:t>
+      </w:r>
+      <w:proofErr w:type="spellEnd"/>
+      <w:r>
+        <w:rPr>
+          <w:rFonts w:asciiTheme="minorHAnsi" w:hAnsiTheme="minorHAnsi" w:cstheme="minorHAnsi"/>
+          <w:sz w:val="26"/>
+          <w:szCs w:val="26"/>
+        </w:rPr>
+        <w:t>{</w:t>
+      </w:r>
+    </w:p>
+    <w:p>
+      <w:pPr>
+        <w:pStyle w:val="Default"/>
+        <w:spacing w:after="160"/>
+        <w:rPr>
+          <w:rFonts w:asciiTheme="minorHAnsi" w:hAnsiTheme="minorHAnsi" w:cstheme="minorHAnsi"/>
+          <w:sz w:val="26"/>
+          <w:szCs w:val="26"/>
+        </w:rPr>
+      </w:pPr>
+    </w:p>
+    <w:p>
+      <w:pPr>
+        <w:pStyle w:val="Default"/>
+        <w:spacing w:after="160"/>
+        <w:rPr>
+          <w:rFonts w:asciiTheme="minorHAnsi" w:hAnsiTheme="minorHAnsi" w:cstheme="minorHAnsi"/>
+          <w:sz w:val="26"/>
+          <w:szCs w:val="26"/>
+        </w:rPr>
+      </w:pPr>
+      <w:r>
+        <w:rPr>
+          <w:rFonts w:asciiTheme="minorHAnsi" w:hAnsiTheme="minorHAnsi" w:cstheme="minorHAnsi"/>
+          <w:sz w:val="26"/>
+          <w:szCs w:val="26"/>
+        </w:rPr>
+        <w:t>}</w:t>
+      </w:r>
+    </w:p>
+    <w:p>
+      <w:pPr>
+        <w:pStyle w:val="Default"/>
+        <w:pBdr>
+          <w:bottom w:val="single" w:sz="6" w:space="1" w:color="auto"/>
+        </w:pBdr>
+        <w:spacing w:after="160"/>
+        <w:rPr>
+          <w:rFonts w:asciiTheme="minorHAnsi" w:hAnsiTheme="minorHAnsi" w:cstheme="minorHAnsi"/>
+          <w:sz w:val="26"/>
+          <w:szCs w:val="26"/>
+        </w:rPr>
+      </w:pPr>
+    </w:p>
+    <w:p>
+      <w:pPr>
+        <w:pStyle w:val="Default"/>
+        <w:spacing w:after="160"/>
+        <w:rPr>
+          <w:rFonts w:asciiTheme="minorHAnsi" w:hAnsiTheme="minorHAnsi" w:cstheme="minorHAnsi"/>
+          <w:sz w:val="26"/>
+          <w:szCs w:val="26"/>
+        </w:rPr>
+      </w:pPr>
+    </w:p>
+    <w:p>
+      <w:pPr>
+        <w:pStyle w:val="Default"/>
+        <w:numPr>
+          <w:ilvl w:val="0"/>
+          <w:numId w:val="3"/>
+        </w:numPr>
+        <w:spacing w:after="160"/>
+        <w:rPr>
+          <w:rFonts w:asciiTheme="minorHAnsi" w:hAnsiTheme="minorHAnsi" w:cstheme="minorHAnsi"/>
+          <w:sz w:val="26"/>
+          <w:szCs w:val="26"/>
+        </w:rPr>
+      </w:pPr>
+      <w:proofErr w:type="spellStart"/>
+      <w:r>
+        <w:rPr>
+          <w:rFonts w:asciiTheme="minorHAnsi" w:hAnsiTheme="minorHAnsi" w:cstheme="minorHAnsi"/>
+          <w:sz w:val="26"/>
+          <w:szCs w:val="26"/>
+        </w:rPr>
+        <w:t>switch</w:t>
+      </w:r>
+      <w:proofErr w:type="spellEnd"/>
+    </w:p>
+    <w:p>
+      <w:pPr>
+        <w:pStyle w:val="Default"/>
+        <w:spacing w:after="160"/>
+        <w:ind w:left="360"/>
+        <w:rPr>
+          <w:rFonts w:asciiTheme="minorHAnsi" w:hAnsiTheme="minorHAnsi" w:cstheme="minorHAnsi"/>
+          <w:sz w:val="26"/>
+          <w:szCs w:val="26"/>
+        </w:rPr>
+      </w:pPr>
+    </w:p>
+    <w:p>
+      <w:pPr>
+        <w:pStyle w:val="Default"/>
+        <w:spacing w:after="160"/>
+        <w:ind w:left="360"/>
+        <w:rPr>
+          <w:rFonts w:asciiTheme="minorHAnsi" w:hAnsiTheme="minorHAnsi" w:cstheme="minorHAnsi"/>
+          <w:sz w:val="26"/>
+          <w:szCs w:val="26"/>
+        </w:rPr>
+      </w:pPr>
+      <w:proofErr w:type="spellStart"/>
+      <w:r>
+        <w:rPr>
+          <w:rFonts w:asciiTheme="minorHAnsi" w:hAnsiTheme="minorHAnsi" w:cstheme="minorHAnsi"/>
+          <w:sz w:val="26"/>
+          <w:szCs w:val="26"/>
+        </w:rPr>
+        <w:t>switch</w:t>
+      </w:r>
+      <w:proofErr w:type="spellEnd"/>
+      <w:r>
+        <w:rPr>
+          <w:rFonts w:asciiTheme="minorHAnsi" w:hAnsiTheme="minorHAnsi" w:cstheme="minorHAnsi"/>
+          <w:sz w:val="26"/>
+          <w:szCs w:val="26"/>
+        </w:rPr>
+        <w:t>(</w:t>
+      </w:r>
+      <w:proofErr w:type="spellStart"/>
+      <w:r>
+        <w:rPr>
+          <w:rFonts w:asciiTheme="minorHAnsi" w:hAnsiTheme="minorHAnsi" w:cstheme="minorHAnsi"/>
+          <w:sz w:val="26"/>
+          <w:szCs w:val="26"/>
+        </w:rPr>
+        <w:t>expression</w:t>
+      </w:r>
+      <w:proofErr w:type="spellEnd"/>
+      <w:r>
+        <w:rPr>
+          <w:rFonts w:asciiTheme="minorHAnsi" w:hAnsiTheme="minorHAnsi" w:cstheme="minorHAnsi"/>
+          <w:sz w:val="26"/>
+          <w:szCs w:val="26"/>
+        </w:rPr>
+        <w:t>)</w:t>
+      </w:r>
+    </w:p>
+    <w:p>
+      <w:pPr>
+        <w:pStyle w:val="Default"/>
+        <w:spacing w:after="160"/>
+        <w:rPr>
+          <w:rFonts w:asciiTheme="minorHAnsi" w:hAnsiTheme="minorHAnsi" w:cstheme="minorHAnsi"/>
+          <w:sz w:val="26"/>
+          <w:szCs w:val="26"/>
+        </w:rPr>
+      </w:pPr>
+    </w:p>
+    <w:p>
+      <w:pPr>
+        <w:pStyle w:val="Default"/>
+        <w:rPr>
+          <w:rFonts w:asciiTheme="minorHAnsi" w:hAnsiTheme="minorHAnsi" w:cstheme="minorHAnsi"/>
+          <w:sz w:val="26"/>
+          <w:szCs w:val="26"/>
+        </w:rPr>
+      </w:pPr>
+      <w:proofErr w:type="spellStart"/>
+      <w:r>
+        <w:rPr>
+          <w:rFonts w:asciiTheme="minorHAnsi" w:hAnsiTheme="minorHAnsi" w:cstheme="minorHAnsi"/>
+          <w:sz w:val="26"/>
+          <w:szCs w:val="26"/>
+        </w:rPr>
+        <w:t>switch</w:t>
+      </w:r>
+      <w:proofErr w:type="spellEnd"/>
+      <w:r>
+        <w:rPr>
+          <w:rFonts w:asciiTheme="minorHAnsi" w:hAnsiTheme="minorHAnsi" w:cstheme="minorHAnsi"/>
+          <w:sz w:val="26"/>
+          <w:szCs w:val="26"/>
+        </w:rPr>
+        <w:t>(</w:t>
+      </w:r>
+      <w:proofErr w:type="spellStart"/>
+      <w:r>
+        <w:rPr>
+          <w:rFonts w:asciiTheme="minorHAnsi" w:hAnsiTheme="minorHAnsi" w:cstheme="minorHAnsi"/>
+          <w:sz w:val="26"/>
+          <w:szCs w:val="26"/>
+        </w:rPr>
+        <w:t>expression</w:t>
+      </w:r>
+      <w:proofErr w:type="spellEnd"/>
+      <w:r>
+        <w:rPr>
+          <w:rFonts w:asciiTheme="minorHAnsi" w:hAnsiTheme="minorHAnsi" w:cstheme="minorHAnsi"/>
+          <w:sz w:val="26"/>
+          <w:szCs w:val="26"/>
+        </w:rPr>
+        <w:t xml:space="preserve">) </w:t>
+      </w:r>
+    </w:p>
+    <w:p>
+      <w:pPr>
+        <w:pStyle w:val="Default"/>
+        <w:rPr>
+          <w:rFonts w:asciiTheme="minorHAnsi" w:hAnsiTheme="minorHAnsi" w:cstheme="minorHAnsi"/>
+          <w:sz w:val="26"/>
+          <w:szCs w:val="26"/>
+        </w:rPr>
+      </w:pPr>
+      <w:r>
+        <w:rPr>
+          <w:rFonts w:asciiTheme="minorHAnsi" w:hAnsiTheme="minorHAnsi" w:cstheme="minorHAnsi"/>
+          <w:sz w:val="26"/>
+          <w:szCs w:val="26"/>
+        </w:rPr>
+        <w:t>{</w:t>
+      </w:r>
+    </w:p>
+    <w:p>
+      <w:pPr>
+        <w:pStyle w:val="Default"/>
+        <w:rPr>
+          <w:rFonts w:asciiTheme="minorHAnsi" w:hAnsiTheme="minorHAnsi" w:cstheme="minorHAnsi"/>
+          <w:sz w:val="26"/>
+          <w:szCs w:val="26"/>
+        </w:rPr>
+      </w:pPr>
+      <w:r>
+        <w:rPr>
+          <w:rFonts w:asciiTheme="minorHAnsi" w:hAnsiTheme="minorHAnsi" w:cstheme="minorHAnsi"/>
+          <w:sz w:val="26"/>
+          <w:szCs w:val="26"/>
+        </w:rPr>
+        <w:t xml:space="preserve">  case x:</w:t>
+      </w:r>
+    </w:p>
+    <w:p>
+      <w:pPr>
+        <w:pStyle w:val="Default"/>
+        <w:rPr>
+          <w:rFonts w:asciiTheme="minorHAnsi" w:hAnsiTheme="minorHAnsi" w:cstheme="minorHAnsi"/>
+          <w:sz w:val="26"/>
+          <w:szCs w:val="26"/>
+        </w:rPr>
+      </w:pPr>
+      <w:r>
+        <w:rPr>
+          <w:rFonts w:asciiTheme="minorHAnsi" w:hAnsiTheme="minorHAnsi" w:cstheme="minorHAnsi"/>
+          <w:sz w:val="26"/>
+          <w:szCs w:val="26"/>
+        </w:rPr>
+        <w:t xml:space="preserve">    </w:t>
+      </w:r>
+    </w:p>
+    <w:p>
+      <w:pPr>
+        <w:pStyle w:val="Default"/>
+        <w:rPr>
+          <w:rFonts w:asciiTheme="minorHAnsi" w:hAnsiTheme="minorHAnsi" w:cstheme="minorHAnsi"/>
+          <w:sz w:val="26"/>
+          <w:szCs w:val="26"/>
+        </w:rPr>
+      </w:pPr>
+    </w:p>
+    <w:p>
+      <w:pPr>
+        <w:pStyle w:val="Default"/>
+        <w:rPr>
+          <w:rFonts w:asciiTheme="minorHAnsi" w:hAnsiTheme="minorHAnsi" w:cstheme="minorHAnsi"/>
+          <w:sz w:val="26"/>
+          <w:szCs w:val="26"/>
+        </w:rPr>
+      </w:pPr>
+      <w:r>
+        <w:rPr>
+          <w:rFonts w:asciiTheme="minorHAnsi" w:hAnsiTheme="minorHAnsi" w:cstheme="minorHAnsi"/>
+          <w:sz w:val="26"/>
+          <w:szCs w:val="26"/>
+        </w:rPr>
+        <w:t xml:space="preserve">  case y:</w:t>
+      </w:r>
+    </w:p>
+    <w:p>
+      <w:pPr>
+        <w:pStyle w:val="Default"/>
+        <w:rPr>
+          <w:rFonts w:asciiTheme="minorHAnsi" w:hAnsiTheme="minorHAnsi" w:cstheme="minorHAnsi"/>
+          <w:sz w:val="26"/>
+          <w:szCs w:val="26"/>
+        </w:rPr>
+      </w:pPr>
+    </w:p>
+    <w:p>
+      <w:pPr>
+        <w:pStyle w:val="Default"/>
+        <w:spacing w:after="160"/>
+        <w:rPr>
+          <w:rFonts w:asciiTheme="minorHAnsi" w:hAnsiTheme="minorHAnsi" w:cstheme="minorHAnsi"/>
+          <w:sz w:val="26"/>
+          <w:szCs w:val="26"/>
+        </w:rPr>
+      </w:pPr>
+      <w:r>
+        <w:rPr>
+          <w:rFonts w:asciiTheme="minorHAnsi" w:hAnsiTheme="minorHAnsi" w:cstheme="minorHAnsi"/>
+          <w:sz w:val="26"/>
+          <w:szCs w:val="26"/>
+        </w:rPr>
+        <w:t xml:space="preserve">  </w:t>
+      </w:r>
+      <w:proofErr w:type="spellStart"/>
+      <w:r>
+        <w:rPr>
+          <w:rFonts w:asciiTheme="minorHAnsi" w:hAnsiTheme="minorHAnsi" w:cstheme="minorHAnsi"/>
+          <w:sz w:val="26"/>
+          <w:szCs w:val="26"/>
+        </w:rPr>
+        <w:t>default</w:t>
+      </w:r>
+      <w:proofErr w:type="spellEnd"/>
+      <w:r>
+        <w:rPr>
+          <w:rFonts w:asciiTheme="minorHAnsi" w:hAnsiTheme="minorHAnsi" w:cstheme="minorHAnsi"/>
+          <w:sz w:val="26"/>
+          <w:szCs w:val="26"/>
+        </w:rPr>
+        <w:t>:</w:t>
+      </w:r>
+      <w:r>
+        <w:rPr>
+          <w:rFonts w:asciiTheme="minorHAnsi" w:hAnsiTheme="minorHAnsi" w:cstheme="minorHAnsi"/>
+          <w:sz w:val="26"/>
+          <w:szCs w:val="26"/>
+        </w:rPr>
+        <w:t xml:space="preserve">  </w:t>
+      </w:r>
+    </w:p>
+    <w:p>
+      <w:pPr>
+        <w:pStyle w:val="Default"/>
+        <w:pBdr>
+          <w:bottom w:val="single" w:sz="6" w:space="1" w:color="auto"/>
+        </w:pBdr>
+        <w:spacing w:after="160"/>
+        <w:rPr>
+          <w:rFonts w:asciiTheme="minorHAnsi" w:hAnsiTheme="minorHAnsi" w:cstheme="minorHAnsi"/>
+          <w:sz w:val="26"/>
+          <w:szCs w:val="26"/>
+        </w:rPr>
+      </w:pPr>
+      <w:r>
+        <w:rPr>
+          <w:rFonts w:asciiTheme="minorHAnsi" w:hAnsiTheme="minorHAnsi" w:cstheme="minorHAnsi"/>
+          <w:sz w:val="26"/>
+          <w:szCs w:val="26"/>
+        </w:rPr>
+        <w:t>}</w:t>
+      </w:r>
+    </w:p>
+    <w:p>
+      <w:pPr>
+        <w:pStyle w:val="Default"/>
+        <w:pBdr>
+          <w:bottom w:val="single" w:sz="6" w:space="1" w:color="auto"/>
+        </w:pBdr>
+        <w:spacing w:after="160"/>
+        <w:rPr>
+          <w:rFonts w:asciiTheme="minorHAnsi" w:hAnsiTheme="minorHAnsi" w:cstheme="minorHAnsi"/>
+          <w:sz w:val="26"/>
+          <w:szCs w:val="26"/>
+        </w:rPr>
+      </w:pPr>
+    </w:p>
+    <w:p>
+      <w:pPr>
+        <w:pStyle w:val="Default"/>
+        <w:spacing w:after="160"/>
+        <w:rPr>
+          <w:rFonts w:asciiTheme="minorHAnsi" w:hAnsiTheme="minorHAnsi" w:cstheme="minorHAnsi"/>
+          <w:sz w:val="26"/>
+          <w:szCs w:val="26"/>
+        </w:rPr>
+      </w:pPr>
+      <w:r>
+        <w:rPr>
+          <w:rFonts w:asciiTheme="minorHAnsi" w:hAnsiTheme="minorHAnsi" w:cstheme="minorHAnsi"/>
+          <w:sz w:val="26"/>
+          <w:szCs w:val="26"/>
+        </w:rPr>
+        <w:t>Ciclos(</w:t>
+      </w:r>
+      <w:proofErr w:type="spellStart"/>
+      <w:r>
+        <w:rPr>
+          <w:rFonts w:asciiTheme="minorHAnsi" w:hAnsiTheme="minorHAnsi" w:cstheme="minorHAnsi"/>
+          <w:sz w:val="26"/>
+          <w:szCs w:val="26"/>
+        </w:rPr>
+        <w:t>loops</w:t>
+      </w:r>
+      <w:proofErr w:type="spellEnd"/>
+      <w:r>
+        <w:rPr>
+          <w:rFonts w:asciiTheme="minorHAnsi" w:hAnsiTheme="minorHAnsi" w:cstheme="minorHAnsi"/>
+          <w:sz w:val="26"/>
+          <w:szCs w:val="26"/>
+        </w:rPr>
+        <w:t>)</w:t>
+      </w:r>
+    </w:p>
+    <w:p>
+      <w:pPr>
+        <w:pStyle w:val="Default"/>
+        <w:numPr>
+          <w:ilvl w:val="0"/>
+          <w:numId w:val="3"/>
+        </w:numPr>
+        <w:spacing w:after="160"/>
+        <w:rPr>
+          <w:rFonts w:asciiTheme="minorHAnsi" w:hAnsiTheme="minorHAnsi" w:cstheme="minorHAnsi"/>
+          <w:sz w:val="26"/>
+          <w:szCs w:val="26"/>
+        </w:rPr>
+      </w:pPr>
+      <w:r>
+        <w:rPr>
+          <w:rFonts w:asciiTheme="minorHAnsi" w:hAnsiTheme="minorHAnsi" w:cstheme="minorHAnsi"/>
+          <w:sz w:val="26"/>
+          <w:szCs w:val="26"/>
+        </w:rPr>
+        <w:t>for</w:t>
+      </w:r>
+    </w:p>
+    <w:p>
+      <w:pPr>
+        <w:pStyle w:val="Default"/>
+        <w:spacing w:after="160"/>
+        <w:rPr>
+          <w:rFonts w:asciiTheme="minorHAnsi" w:hAnsiTheme="minorHAnsi" w:cstheme="minorHAnsi"/>
+          <w:sz w:val="26"/>
+          <w:szCs w:val="26"/>
+        </w:rPr>
+      </w:pPr>
+      <w:r>
+        <w:rPr>
+          <w:rFonts w:asciiTheme="minorHAnsi" w:hAnsiTheme="minorHAnsi" w:cstheme="minorHAnsi"/>
+          <w:sz w:val="26"/>
+          <w:szCs w:val="26"/>
+        </w:rPr>
+        <w:t>For(</w:t>
+      </w:r>
+      <w:proofErr w:type="spellStart"/>
+      <w:r>
+        <w:rPr>
+          <w:rFonts w:asciiTheme="minorHAnsi" w:hAnsiTheme="minorHAnsi" w:cstheme="minorHAnsi"/>
+          <w:sz w:val="26"/>
+          <w:szCs w:val="26"/>
+        </w:rPr>
+        <w:t>int</w:t>
+      </w:r>
+      <w:proofErr w:type="spellEnd"/>
+      <w:r>
+        <w:rPr>
+          <w:rFonts w:asciiTheme="minorHAnsi" w:hAnsiTheme="minorHAnsi" w:cstheme="minorHAnsi"/>
+          <w:sz w:val="26"/>
+          <w:szCs w:val="26"/>
+        </w:rPr>
+        <w:t xml:space="preserve"> i = 0, i &lt; 5,i++)</w:t>
+      </w:r>
+    </w:p>
+    <w:p>
+      <w:pPr>
+        <w:pStyle w:val="Default"/>
+        <w:spacing w:after="160"/>
+        <w:rPr>
+          <w:rFonts w:asciiTheme="minorHAnsi" w:hAnsiTheme="minorHAnsi" w:cstheme="minorHAnsi"/>
+          <w:sz w:val="26"/>
+          <w:szCs w:val="26"/>
+        </w:rPr>
+      </w:pPr>
+      <w:r>
+        <w:rPr>
+          <w:rFonts w:asciiTheme="minorHAnsi" w:hAnsiTheme="minorHAnsi" w:cstheme="minorHAnsi"/>
+          <w:sz w:val="26"/>
+          <w:szCs w:val="26"/>
+        </w:rPr>
+        <w:t>{</w:t>
+      </w:r>
+    </w:p>
+    <w:p>
+      <w:pPr>
+        <w:pStyle w:val="Default"/>
+        <w:spacing w:after="160"/>
+        <w:rPr>
+          <w:rFonts w:asciiTheme="minorHAnsi" w:hAnsiTheme="minorHAnsi" w:cstheme="minorHAnsi"/>
+          <w:sz w:val="26"/>
+          <w:szCs w:val="26"/>
+        </w:rPr>
+      </w:pPr>
+    </w:p>
+    <w:p>
+      <w:pPr>
+        <w:pStyle w:val="Default"/>
+        <w:spacing w:after="160"/>
+        <w:rPr>
+          <w:rFonts w:asciiTheme="minorHAnsi" w:hAnsiTheme="minorHAnsi" w:cstheme="minorHAnsi"/>
+          <w:sz w:val="26"/>
+          <w:szCs w:val="26"/>
+        </w:rPr>
+      </w:pPr>
+      <w:r>
+        <w:rPr>
+          <w:rFonts w:asciiTheme="minorHAnsi" w:hAnsiTheme="minorHAnsi" w:cstheme="minorHAnsi"/>
+          <w:sz w:val="26"/>
+          <w:szCs w:val="26"/>
+        </w:rPr>
+        <w:t>}</w:t>
+      </w:r>
+    </w:p>
+    <w:p>
+      <w:pPr>
+        <w:pStyle w:val="Default"/>
+        <w:pBdr>
+          <w:bottom w:val="single" w:sz="6" w:space="1" w:color="auto"/>
+        </w:pBdr>
+        <w:spacing w:after="160"/>
+        <w:rPr>
+          <w:rFonts w:asciiTheme="minorHAnsi" w:hAnsiTheme="minorHAnsi" w:cstheme="minorHAnsi"/>
+          <w:sz w:val="26"/>
+          <w:szCs w:val="26"/>
+        </w:rPr>
+      </w:pPr>
+    </w:p>
+    <w:p>
+      <w:pPr>
+        <w:pStyle w:val="Default"/>
+        <w:numPr>
+          <w:ilvl w:val="0"/>
+          <w:numId w:val="3"/>
+        </w:numPr>
+        <w:spacing w:after="160"/>
+        <w:rPr>
+          <w:rFonts w:asciiTheme="minorHAnsi" w:hAnsiTheme="minorHAnsi" w:cstheme="minorHAnsi"/>
+          <w:sz w:val="26"/>
+          <w:szCs w:val="26"/>
+        </w:rPr>
+      </w:pPr>
+      <w:proofErr w:type="spellStart"/>
+      <w:r>
+        <w:rPr>
+          <w:rFonts w:asciiTheme="minorHAnsi" w:hAnsiTheme="minorHAnsi" w:cstheme="minorHAnsi"/>
+          <w:sz w:val="26"/>
+          <w:szCs w:val="26"/>
+        </w:rPr>
+        <w:t>foreach</w:t>
+      </w:r>
+      <w:proofErr w:type="spellEnd"/>
+    </w:p>
+    <w:p>
+      <w:pPr>
+        <w:pStyle w:val="Default"/>
+        <w:spacing w:after="160"/>
+        <w:rPr>
+          <w:rFonts w:asciiTheme="minorHAnsi" w:hAnsiTheme="minorHAnsi" w:cstheme="minorHAnsi"/>
+          <w:sz w:val="26"/>
+          <w:szCs w:val="26"/>
+        </w:rPr>
+      </w:pPr>
+      <w:proofErr w:type="spellStart"/>
+      <w:r>
+        <w:rPr>
+          <w:rFonts w:asciiTheme="minorHAnsi" w:hAnsiTheme="minorHAnsi" w:cstheme="minorHAnsi"/>
+          <w:sz w:val="26"/>
+          <w:szCs w:val="26"/>
+        </w:rPr>
+        <w:t>Foreach</w:t>
+      </w:r>
+      <w:proofErr w:type="spellEnd"/>
+      <w:r>
+        <w:rPr>
+          <w:rFonts w:asciiTheme="minorHAnsi" w:hAnsiTheme="minorHAnsi" w:cstheme="minorHAnsi"/>
+          <w:sz w:val="26"/>
+          <w:szCs w:val="26"/>
+        </w:rPr>
+        <w:t>(</w:t>
+      </w:r>
+      <w:proofErr w:type="spellStart"/>
+      <w:r>
+        <w:rPr>
+          <w:rFonts w:asciiTheme="minorHAnsi" w:hAnsiTheme="minorHAnsi" w:cstheme="minorHAnsi"/>
+          <w:sz w:val="26"/>
+          <w:szCs w:val="26"/>
+        </w:rPr>
+        <w:t>type</w:t>
+      </w:r>
+      <w:proofErr w:type="spellEnd"/>
+      <w:r>
+        <w:rPr>
+          <w:rFonts w:asciiTheme="minorHAnsi" w:hAnsiTheme="minorHAnsi" w:cstheme="minorHAnsi"/>
+          <w:sz w:val="26"/>
+          <w:szCs w:val="26"/>
+        </w:rPr>
+        <w:t xml:space="preserve"> </w:t>
+      </w:r>
+      <w:proofErr w:type="spellStart"/>
+      <w:r>
+        <w:rPr>
+          <w:rFonts w:asciiTheme="minorHAnsi" w:hAnsiTheme="minorHAnsi" w:cstheme="minorHAnsi"/>
+          <w:sz w:val="26"/>
+          <w:szCs w:val="26"/>
+        </w:rPr>
+        <w:t>variableName</w:t>
+      </w:r>
+      <w:proofErr w:type="spellEnd"/>
+      <w:r>
+        <w:rPr>
+          <w:rFonts w:asciiTheme="minorHAnsi" w:hAnsiTheme="minorHAnsi" w:cstheme="minorHAnsi"/>
+          <w:sz w:val="26"/>
+          <w:szCs w:val="26"/>
+        </w:rPr>
+        <w:t xml:space="preserve"> in </w:t>
+      </w:r>
+      <w:proofErr w:type="spellStart"/>
+      <w:r>
+        <w:rPr>
+          <w:rFonts w:asciiTheme="minorHAnsi" w:hAnsiTheme="minorHAnsi" w:cstheme="minorHAnsi"/>
+          <w:sz w:val="26"/>
+          <w:szCs w:val="26"/>
+        </w:rPr>
+        <w:t>arrayName</w:t>
+      </w:r>
+      <w:proofErr w:type="spellEnd"/>
+      <w:r>
+        <w:rPr>
+          <w:rFonts w:asciiTheme="minorHAnsi" w:hAnsiTheme="minorHAnsi" w:cstheme="minorHAnsi"/>
+          <w:sz w:val="26"/>
+          <w:szCs w:val="26"/>
+        </w:rPr>
+        <w:t>)</w:t>
+      </w:r>
+    </w:p>
+    <w:p>
+      <w:pPr>
+        <w:pStyle w:val="Default"/>
+        <w:spacing w:after="160"/>
+        <w:rPr>
+          <w:rFonts w:asciiTheme="minorHAnsi" w:hAnsiTheme="minorHAnsi" w:cstheme="minorHAnsi"/>
+          <w:sz w:val="26"/>
+          <w:szCs w:val="26"/>
+        </w:rPr>
+      </w:pPr>
+      <w:r>
+        <w:rPr>
+          <w:rFonts w:asciiTheme="minorHAnsi" w:hAnsiTheme="minorHAnsi" w:cstheme="minorHAnsi"/>
+          <w:sz w:val="26"/>
+          <w:szCs w:val="26"/>
+        </w:rPr>
+        <w:t>{</w:t>
+      </w:r>
+    </w:p>
+    <w:p>
+      <w:pPr>
+        <w:pStyle w:val="Default"/>
+        <w:spacing w:after="160"/>
+        <w:rPr>
+          <w:rFonts w:asciiTheme="minorHAnsi" w:hAnsiTheme="minorHAnsi" w:cstheme="minorHAnsi"/>
+          <w:sz w:val="26"/>
+          <w:szCs w:val="26"/>
+        </w:rPr>
+      </w:pPr>
+    </w:p>
+    <w:p>
+      <w:pPr>
+        <w:pStyle w:val="Default"/>
+        <w:pBdr>
+          <w:bottom w:val="single" w:sz="6" w:space="1" w:color="auto"/>
+        </w:pBdr>
+        <w:spacing w:after="160"/>
+        <w:rPr>
+          <w:rFonts w:asciiTheme="minorHAnsi" w:hAnsiTheme="minorHAnsi" w:cstheme="minorHAnsi"/>
+          <w:sz w:val="26"/>
+          <w:szCs w:val="26"/>
+        </w:rPr>
+      </w:pPr>
+      <w:r>
+        <w:rPr>
+          <w:rFonts w:asciiTheme="minorHAnsi" w:hAnsiTheme="minorHAnsi" w:cstheme="minorHAnsi"/>
+          <w:sz w:val="26"/>
+          <w:szCs w:val="26"/>
+        </w:rPr>
+        <w:t>}</w:t>
+      </w:r>
+    </w:p>
+    <w:p>
+      <w:pPr>
+        <w:pStyle w:val="Default"/>
+        <w:pBdr>
+          <w:bottom w:val="single" w:sz="6" w:space="1" w:color="auto"/>
+        </w:pBdr>
+        <w:spacing w:after="160"/>
+        <w:rPr>
+          <w:rFonts w:asciiTheme="minorHAnsi" w:hAnsiTheme="minorHAnsi" w:cstheme="minorHAnsi"/>
+          <w:sz w:val="26"/>
+          <w:szCs w:val="26"/>
+        </w:rPr>
+      </w:pPr>
+    </w:p>
+    <w:p>
+      <w:pPr>
+        <w:pStyle w:val="Default"/>
+        <w:numPr>
+          <w:ilvl w:val="0"/>
+          <w:numId w:val="3"/>
+        </w:numPr>
+        <w:spacing w:after="160"/>
+        <w:rPr>
+          <w:rFonts w:asciiTheme="minorHAnsi" w:hAnsiTheme="minorHAnsi" w:cstheme="minorHAnsi"/>
+          <w:sz w:val="26"/>
+          <w:szCs w:val="26"/>
+        </w:rPr>
+      </w:pPr>
+      <w:proofErr w:type="spellStart"/>
+      <w:r>
+        <w:rPr>
+          <w:rFonts w:asciiTheme="minorHAnsi" w:hAnsiTheme="minorHAnsi" w:cstheme="minorHAnsi"/>
+          <w:sz w:val="26"/>
+          <w:szCs w:val="26"/>
+        </w:rPr>
+        <w:t>while</w:t>
+      </w:r>
+      <w:proofErr w:type="spellEnd"/>
+    </w:p>
+    <w:p>
+      <w:pPr>
+        <w:pStyle w:val="Default"/>
+        <w:spacing w:after="160"/>
+        <w:rPr>
+          <w:rFonts w:asciiTheme="minorHAnsi" w:hAnsiTheme="minorHAnsi" w:cstheme="minorHAnsi"/>
+          <w:sz w:val="26"/>
+          <w:szCs w:val="26"/>
+        </w:rPr>
+      </w:pPr>
+      <w:proofErr w:type="spellStart"/>
+      <w:r>
+        <w:rPr>
+          <w:rFonts w:asciiTheme="minorHAnsi" w:hAnsiTheme="minorHAnsi" w:cstheme="minorHAnsi"/>
+          <w:sz w:val="26"/>
+          <w:szCs w:val="26"/>
+        </w:rPr>
+        <w:t>While</w:t>
+      </w:r>
+      <w:proofErr w:type="spellEnd"/>
+      <w:r>
+        <w:rPr>
+          <w:rFonts w:asciiTheme="minorHAnsi" w:hAnsiTheme="minorHAnsi" w:cstheme="minorHAnsi"/>
+          <w:sz w:val="26"/>
+          <w:szCs w:val="26"/>
+        </w:rPr>
+        <w:t>(</w:t>
+      </w:r>
+      <w:proofErr w:type="spellStart"/>
+      <w:r>
+        <w:rPr>
+          <w:rFonts w:asciiTheme="minorHAnsi" w:hAnsiTheme="minorHAnsi" w:cstheme="minorHAnsi"/>
+          <w:sz w:val="26"/>
+          <w:szCs w:val="26"/>
+        </w:rPr>
+        <w:t>condition</w:t>
+      </w:r>
+      <w:proofErr w:type="spellEnd"/>
+      <w:r>
+        <w:rPr>
+          <w:rFonts w:asciiTheme="minorHAnsi" w:hAnsiTheme="minorHAnsi" w:cstheme="minorHAnsi"/>
+          <w:sz w:val="26"/>
+          <w:szCs w:val="26"/>
+        </w:rPr>
+        <w:t>)</w:t>
+      </w:r>
+      <w:r>
+        <w:rPr>
+          <w:rFonts w:asciiTheme="minorHAnsi" w:hAnsiTheme="minorHAnsi" w:cstheme="minorHAnsi"/>
+          <w:sz w:val="26"/>
+          <w:szCs w:val="26"/>
+        </w:rPr>
+        <w:t>{</w:t>
+      </w:r>
+    </w:p>
+    <w:p>
+      <w:pPr>
+        <w:pStyle w:val="Default"/>
+        <w:spacing w:after="160"/>
+        <w:rPr>
+          <w:rFonts w:asciiTheme="minorHAnsi" w:hAnsiTheme="minorHAnsi" w:cstheme="minorHAnsi"/>
+          <w:sz w:val="26"/>
+          <w:szCs w:val="26"/>
+        </w:rPr>
+      </w:pPr>
+    </w:p>
+    <w:p>
+      <w:pPr>
+        <w:pStyle w:val="Default"/>
+        <w:spacing w:after="160"/>
+        <w:rPr>
+          <w:rFonts w:asciiTheme="minorHAnsi" w:hAnsiTheme="minorHAnsi" w:cstheme="minorHAnsi"/>
+          <w:sz w:val="26"/>
+          <w:szCs w:val="26"/>
+        </w:rPr>
+      </w:pPr>
+      <w:r>
+        <w:rPr>
+          <w:rFonts w:asciiTheme="minorHAnsi" w:hAnsiTheme="minorHAnsi" w:cstheme="minorHAnsi"/>
+          <w:sz w:val="26"/>
+          <w:szCs w:val="26"/>
+        </w:rPr>
+        <w:t>}</w:t>
+      </w:r>
+    </w:p>
+    <w:p>
+      <w:pPr>
+        <w:pStyle w:val="Default"/>
+        <w:pBdr>
+          <w:bottom w:val="single" w:sz="6" w:space="1" w:color="auto"/>
+        </w:pBdr>
+        <w:spacing w:after="160"/>
+        <w:rPr>
+          <w:rFonts w:asciiTheme="minorHAnsi" w:hAnsiTheme="minorHAnsi" w:cstheme="minorHAnsi"/>
+          <w:sz w:val="26"/>
+          <w:szCs w:val="26"/>
+        </w:rPr>
+      </w:pPr>
+    </w:p>
+    <w:p>
+      <w:pPr>
+        <w:pStyle w:val="Default"/>
+        <w:numPr>
+          <w:ilvl w:val="0"/>
+          <w:numId w:val="3"/>
+        </w:numPr>
+        <w:spacing w:after="160"/>
+        <w:rPr>
+          <w:rFonts w:asciiTheme="minorHAnsi" w:hAnsiTheme="minorHAnsi" w:cstheme="minorHAnsi"/>
+          <w:sz w:val="26"/>
+          <w:szCs w:val="26"/>
+        </w:rPr>
+      </w:pPr>
+      <w:r>
+        <w:rPr>
+          <w:rFonts w:asciiTheme="minorHAnsi" w:hAnsiTheme="minorHAnsi" w:cstheme="minorHAnsi"/>
+          <w:sz w:val="26"/>
+          <w:szCs w:val="26"/>
+        </w:rPr>
+        <w:t>do</w:t>
+      </w:r>
+    </w:p>
+    <w:p>
+      <w:pPr>
+        <w:pStyle w:val="Default"/>
+        <w:spacing w:after="160"/>
+        <w:rPr>
+          <w:rFonts w:asciiTheme="minorHAnsi" w:hAnsiTheme="minorHAnsi" w:cstheme="minorHAnsi"/>
+          <w:sz w:val="26"/>
+          <w:szCs w:val="26"/>
+        </w:rPr>
+      </w:pPr>
+      <w:r>
+        <w:rPr>
+          <w:rFonts w:asciiTheme="minorHAnsi" w:hAnsiTheme="minorHAnsi" w:cstheme="minorHAnsi"/>
+          <w:sz w:val="26"/>
+          <w:szCs w:val="26"/>
+        </w:rPr>
+        <w:t>Do{</w:t>
+      </w:r>
+    </w:p>
+    <w:p>
+      <w:pPr>
+        <w:pStyle w:val="Default"/>
+        <w:spacing w:after="160"/>
+        <w:rPr>
+          <w:rFonts w:asciiTheme="minorHAnsi" w:hAnsiTheme="minorHAnsi" w:cstheme="minorHAnsi"/>
+          <w:sz w:val="26"/>
+          <w:szCs w:val="26"/>
+        </w:rPr>
+      </w:pPr>
+    </w:p>
+    <w:p>
+      <w:pPr>
+        <w:pStyle w:val="Default"/>
+        <w:spacing w:after="160"/>
+        <w:rPr>
+          <w:rFonts w:asciiTheme="minorHAnsi" w:hAnsiTheme="minorHAnsi" w:cstheme="minorHAnsi"/>
+          <w:sz w:val="26"/>
+          <w:szCs w:val="26"/>
+        </w:rPr>
+      </w:pPr>
+    </w:p>
+    <w:p>
+      <w:pPr>
+        <w:pStyle w:val="Default"/>
+        <w:spacing w:after="160"/>
+        <w:rPr>
+          <w:rFonts w:asciiTheme="minorHAnsi" w:hAnsiTheme="minorHAnsi" w:cstheme="minorHAnsi"/>
+          <w:sz w:val="26"/>
+          <w:szCs w:val="26"/>
+        </w:rPr>
+      </w:pPr>
+      <w:r>
+        <w:rPr>
+          <w:rFonts w:asciiTheme="minorHAnsi" w:hAnsiTheme="minorHAnsi" w:cstheme="minorHAnsi"/>
+          <w:sz w:val="26"/>
+          <w:szCs w:val="26"/>
+        </w:rPr>
+        <w:t>}</w:t>
+      </w:r>
+    </w:p>
+    <w:p>
+      <w:pPr>
+        <w:pStyle w:val="Default"/>
+        <w:spacing w:after="160"/>
+        <w:rPr>
+          <w:rFonts w:asciiTheme="minorHAnsi" w:hAnsiTheme="minorHAnsi" w:cstheme="minorHAnsi"/>
+          <w:sz w:val="26"/>
+          <w:szCs w:val="26"/>
+        </w:rPr>
+      </w:pPr>
+      <w:proofErr w:type="spellStart"/>
+      <w:r>
+        <w:rPr>
+          <w:rFonts w:asciiTheme="minorHAnsi" w:hAnsiTheme="minorHAnsi" w:cstheme="minorHAnsi"/>
+          <w:sz w:val="26"/>
+          <w:szCs w:val="26"/>
+        </w:rPr>
+        <w:t>While</w:t>
+      </w:r>
+      <w:proofErr w:type="spellEnd"/>
+      <w:r>
+        <w:rPr>
+          <w:rFonts w:asciiTheme="minorHAnsi" w:hAnsiTheme="minorHAnsi" w:cstheme="minorHAnsi"/>
+          <w:sz w:val="26"/>
+          <w:szCs w:val="26"/>
+        </w:rPr>
+        <w:t>(</w:t>
+      </w:r>
+      <w:proofErr w:type="spellStart"/>
+      <w:r>
+        <w:rPr>
+          <w:rFonts w:asciiTheme="minorHAnsi" w:hAnsiTheme="minorHAnsi" w:cstheme="minorHAnsi"/>
+          <w:sz w:val="26"/>
+          <w:szCs w:val="26"/>
+        </w:rPr>
+        <w:t>condition</w:t>
+      </w:r>
+      <w:proofErr w:type="spellEnd"/>
+      <w:r>
+        <w:rPr>
+          <w:rFonts w:asciiTheme="minorHAnsi" w:hAnsiTheme="minorHAnsi" w:cstheme="minorHAnsi"/>
+          <w:sz w:val="26"/>
+          <w:szCs w:val="26"/>
+        </w:rPr>
+        <w:t>);</w:t>
+      </w:r>
+    </w:p>
+    <w:p>
+      <w:pPr>
+        <w:pStyle w:val="Default"/>
+        <w:pBdr>
+          <w:bottom w:val="single" w:sz="6" w:space="1" w:color="auto"/>
+        </w:pBdr>
+        <w:spacing w:after="160"/>
+        <w:rPr>
+          <w:rFonts w:asciiTheme="minorHAnsi" w:hAnsiTheme="minorHAnsi" w:cstheme="minorHAnsi"/>
+          <w:sz w:val="26"/>
+          <w:szCs w:val="26"/>
+        </w:rPr>
+      </w:pPr>
+    </w:p>
+    <w:p>
+      <w:pPr>
+        <w:pStyle w:val="Default"/>
+        <w:spacing w:after="160"/>
+        <w:rPr>
+          <w:rFonts w:asciiTheme="minorHAnsi" w:hAnsiTheme="minorHAnsi" w:cstheme="minorHAnsi"/>
+          <w:sz w:val="26"/>
+          <w:szCs w:val="26"/>
+        </w:rPr>
+      </w:pPr>
+    </w:p>
+    <w:p>
+      <w:pPr>
+        <w:pStyle w:val="Default"/>
+        <w:spacing w:after="160"/>
+        <w:jc w:val="center"/>
+        <w:rPr>
+          <w:rFonts w:asciiTheme="minorHAnsi" w:hAnsiTheme="minorHAnsi" w:cstheme="minorHAnsi"/>
+          <w:sz w:val="40"/>
+          <w:szCs w:val="40"/>
+        </w:rPr>
+      </w:pPr>
+    </w:p>
+    <w:p>
+      <w:pPr>
+        <w:pStyle w:val="Default"/>
+        <w:spacing w:after="160"/>
+        <w:jc w:val="center"/>
+        <w:rPr>
+          <w:rFonts w:asciiTheme="minorHAnsi" w:hAnsiTheme="minorHAnsi" w:cstheme="minorHAnsi"/>
+          <w:sz w:val="40"/>
+          <w:szCs w:val="40"/>
+        </w:rPr>
+      </w:pPr>
+    </w:p>
+    <w:p>
+      <w:pPr>
+        <w:pStyle w:val="Default"/>
+        <w:spacing w:after="160"/>
+        <w:jc w:val="center"/>
+        <w:rPr>
+          <w:rFonts w:asciiTheme="minorHAnsi" w:hAnsiTheme="minorHAnsi" w:cstheme="minorHAnsi"/>
+          <w:sz w:val="40"/>
+          <w:szCs w:val="40"/>
+        </w:rPr>
+      </w:pPr>
+      <w:r>
+        <w:rPr>
+          <w:rFonts w:asciiTheme="minorHAnsi" w:hAnsiTheme="minorHAnsi" w:cstheme="minorHAnsi"/>
+          <w:sz w:val="40"/>
+          <w:szCs w:val="40"/>
+        </w:rPr>
+        <w:t>Instruções de salto</w:t>
+      </w:r>
+    </w:p>
+    <w:p>
+      <w:pPr>
+        <w:pStyle w:val="Default"/>
+        <w:numPr>
+          <w:ilvl w:val="0"/>
+          <w:numId w:val="3"/>
+        </w:numPr>
+        <w:spacing w:after="160"/>
+        <w:rPr>
+          <w:rFonts w:asciiTheme="minorHAnsi" w:hAnsiTheme="minorHAnsi" w:cstheme="minorHAnsi"/>
+          <w:sz w:val="26"/>
+          <w:szCs w:val="26"/>
+        </w:rPr>
+      </w:pPr>
+      <w:r>
+        <w:rPr>
+          <w:rFonts w:asciiTheme="minorHAnsi" w:hAnsiTheme="minorHAnsi" w:cstheme="minorHAnsi"/>
+          <w:sz w:val="26"/>
+          <w:szCs w:val="26"/>
+        </w:rPr>
+        <w:t>Break</w:t>
+      </w:r>
+    </w:p>
+    <w:p>
+      <w:pPr>
+        <w:pStyle w:val="Default"/>
+        <w:spacing w:after="160"/>
+        <w:rPr>
+          <w:rFonts w:asciiTheme="minorHAnsi" w:hAnsiTheme="minorHAnsi" w:cstheme="minorHAnsi"/>
+          <w:sz w:val="26"/>
+          <w:szCs w:val="26"/>
+        </w:rPr>
+      </w:pPr>
+    </w:p>
+    <w:p>
+      <w:pPr>
+        <w:pStyle w:val="Default"/>
+        <w:spacing w:after="160"/>
+        <w:rPr>
+          <w:rFonts w:asciiTheme="minorHAnsi" w:hAnsiTheme="minorHAnsi" w:cstheme="minorHAnsi"/>
+          <w:sz w:val="26"/>
+          <w:szCs w:val="26"/>
+        </w:rPr>
+      </w:pPr>
+      <w:proofErr w:type="spellStart"/>
+      <w:r>
+        <w:rPr>
+          <w:rFonts w:asciiTheme="minorHAnsi" w:hAnsiTheme="minorHAnsi" w:cstheme="minorHAnsi"/>
+          <w:sz w:val="26"/>
+          <w:szCs w:val="26"/>
+        </w:rPr>
+        <w:t>Switch</w:t>
+      </w:r>
+      <w:proofErr w:type="spellEnd"/>
+      <w:r>
+        <w:rPr>
+          <w:rFonts w:asciiTheme="minorHAnsi" w:hAnsiTheme="minorHAnsi" w:cstheme="minorHAnsi"/>
+          <w:sz w:val="26"/>
+          <w:szCs w:val="26"/>
+        </w:rPr>
+        <w:t>(x)</w:t>
+      </w:r>
+    </w:p>
+    <w:p>
+      <w:pPr>
+        <w:pStyle w:val="Default"/>
+        <w:spacing w:after="160"/>
+        <w:rPr>
+          <w:rFonts w:asciiTheme="minorHAnsi" w:hAnsiTheme="minorHAnsi" w:cstheme="minorHAnsi"/>
+          <w:sz w:val="26"/>
+          <w:szCs w:val="26"/>
+        </w:rPr>
+      </w:pPr>
+      <w:r>
+        <w:rPr>
+          <w:rFonts w:asciiTheme="minorHAnsi" w:hAnsiTheme="minorHAnsi" w:cstheme="minorHAnsi"/>
+          <w:sz w:val="26"/>
+          <w:szCs w:val="26"/>
+        </w:rPr>
+        <w:t>{</w:t>
+      </w:r>
+    </w:p>
+    <w:p>
+      <w:pPr>
+        <w:pStyle w:val="Default"/>
+        <w:spacing w:after="160"/>
+        <w:rPr>
+          <w:rFonts w:asciiTheme="minorHAnsi" w:hAnsiTheme="minorHAnsi" w:cstheme="minorHAnsi"/>
+          <w:sz w:val="26"/>
+          <w:szCs w:val="26"/>
+        </w:rPr>
+      </w:pPr>
+      <w:r>
+        <w:rPr>
+          <w:rFonts w:asciiTheme="minorHAnsi" w:hAnsiTheme="minorHAnsi" w:cstheme="minorHAnsi"/>
+          <w:sz w:val="26"/>
+          <w:szCs w:val="26"/>
+        </w:rPr>
+        <w:t>Qualquer coisa;</w:t>
+      </w:r>
+    </w:p>
+    <w:p>
+      <w:pPr>
+        <w:pStyle w:val="Default"/>
+        <w:spacing w:after="160"/>
+        <w:rPr>
+          <w:rFonts w:asciiTheme="minorHAnsi" w:hAnsiTheme="minorHAnsi" w:cstheme="minorHAnsi"/>
+          <w:sz w:val="26"/>
+          <w:szCs w:val="26"/>
+        </w:rPr>
+      </w:pPr>
+      <w:proofErr w:type="spellStart"/>
+      <w:r>
+        <w:rPr>
+          <w:rFonts w:asciiTheme="minorHAnsi" w:hAnsiTheme="minorHAnsi" w:cstheme="minorHAnsi"/>
+          <w:sz w:val="26"/>
+          <w:szCs w:val="26"/>
+        </w:rPr>
+        <w:t>Default</w:t>
+      </w:r>
+      <w:proofErr w:type="spellEnd"/>
+      <w:r>
+        <w:rPr>
+          <w:rFonts w:asciiTheme="minorHAnsi" w:hAnsiTheme="minorHAnsi" w:cstheme="minorHAnsi"/>
+          <w:sz w:val="26"/>
+          <w:szCs w:val="26"/>
+        </w:rPr>
+        <w:t>:</w:t>
+      </w:r>
+    </w:p>
+    <w:p>
+      <w:pPr>
+        <w:pStyle w:val="Default"/>
+        <w:spacing w:after="160"/>
+        <w:rPr>
+          <w:rFonts w:asciiTheme="minorHAnsi" w:hAnsiTheme="minorHAnsi" w:cstheme="minorHAnsi"/>
+          <w:sz w:val="26"/>
+          <w:szCs w:val="26"/>
+        </w:rPr>
+      </w:pPr>
+      <w:r>
+        <w:rPr>
+          <w:rFonts w:asciiTheme="minorHAnsi" w:hAnsiTheme="minorHAnsi" w:cstheme="minorHAnsi"/>
+          <w:sz w:val="26"/>
+          <w:szCs w:val="26"/>
+        </w:rPr>
+        <w:tab/>
+        <w:t>Qualquer coisa;</w:t>
+      </w:r>
+    </w:p>
+    <w:p>
+      <w:pPr>
+        <w:pStyle w:val="Default"/>
+        <w:spacing w:after="160"/>
+        <w:rPr>
+          <w:rFonts w:asciiTheme="minorHAnsi" w:hAnsiTheme="minorHAnsi" w:cstheme="minorHAnsi"/>
+          <w:sz w:val="26"/>
+          <w:szCs w:val="26"/>
+        </w:rPr>
+      </w:pPr>
+      <w:r>
+        <w:rPr>
+          <w:rFonts w:asciiTheme="minorHAnsi" w:hAnsiTheme="minorHAnsi" w:cstheme="minorHAnsi"/>
+          <w:sz w:val="26"/>
+          <w:szCs w:val="26"/>
+        </w:rPr>
+        <w:tab/>
+      </w:r>
+      <w:r>
+        <w:rPr>
+          <w:rFonts w:asciiTheme="minorHAnsi" w:hAnsiTheme="minorHAnsi" w:cstheme="minorHAnsi"/>
+          <w:b/>
+          <w:sz w:val="26"/>
+          <w:szCs w:val="26"/>
+        </w:rPr>
+        <w:t>Break</w:t>
+      </w:r>
+      <w:r>
+        <w:rPr>
+          <w:rFonts w:asciiTheme="minorHAnsi" w:hAnsiTheme="minorHAnsi" w:cstheme="minorHAnsi"/>
+          <w:sz w:val="26"/>
+          <w:szCs w:val="26"/>
+        </w:rPr>
+        <w:t>;</w:t>
+      </w:r>
+    </w:p>
+    <w:p>
+      <w:pPr>
+        <w:pStyle w:val="Default"/>
+        <w:spacing w:after="160"/>
+        <w:rPr>
+          <w:rFonts w:asciiTheme="minorHAnsi" w:hAnsiTheme="minorHAnsi" w:cstheme="minorHAnsi"/>
+          <w:sz w:val="26"/>
+          <w:szCs w:val="26"/>
+        </w:rPr>
+      </w:pPr>
+      <w:r>
+        <w:rPr>
+          <w:rFonts w:asciiTheme="minorHAnsi" w:hAnsiTheme="minorHAnsi" w:cstheme="minorHAnsi"/>
+          <w:sz w:val="26"/>
+          <w:szCs w:val="26"/>
+        </w:rPr>
+        <w:t>}</w:t>
+      </w:r>
+    </w:p>
+    <w:p>
+      <w:pPr>
+        <w:pStyle w:val="Default"/>
+        <w:pBdr>
+          <w:bottom w:val="single" w:sz="6" w:space="1" w:color="auto"/>
+        </w:pBdr>
+        <w:spacing w:after="160"/>
+        <w:rPr>
+          <w:rFonts w:asciiTheme="minorHAnsi" w:hAnsiTheme="minorHAnsi" w:cstheme="minorHAnsi"/>
+          <w:sz w:val="26"/>
+          <w:szCs w:val="26"/>
+        </w:rPr>
+      </w:pPr>
+    </w:p>
+    <w:p>
+      <w:pPr>
+        <w:pStyle w:val="Default"/>
+        <w:spacing w:after="160"/>
+        <w:rPr>
+          <w:rFonts w:asciiTheme="minorHAnsi" w:hAnsiTheme="minorHAnsi" w:cstheme="minorHAnsi"/>
+          <w:sz w:val="26"/>
+          <w:szCs w:val="26"/>
+        </w:rPr>
+      </w:pPr>
+    </w:p>
+    <w:p>
+      <w:pPr>
+        <w:pStyle w:val="Default"/>
+        <w:numPr>
+          <w:ilvl w:val="0"/>
+          <w:numId w:val="3"/>
+        </w:numPr>
+        <w:spacing w:after="160"/>
+        <w:rPr>
+          <w:rFonts w:asciiTheme="minorHAnsi" w:hAnsiTheme="minorHAnsi" w:cstheme="minorHAnsi"/>
+          <w:sz w:val="26"/>
+          <w:szCs w:val="26"/>
+        </w:rPr>
+      </w:pPr>
+      <w:r>
+        <w:rPr>
+          <w:rFonts w:asciiTheme="minorHAnsi" w:hAnsiTheme="minorHAnsi" w:cstheme="minorHAnsi"/>
+          <w:sz w:val="26"/>
+          <w:szCs w:val="26"/>
+        </w:rPr>
+        <w:t xml:space="preserve">Continue – salta um paço </w:t>
+      </w:r>
+      <w:proofErr w:type="spellStart"/>
+      <w:r>
+        <w:rPr>
+          <w:rFonts w:asciiTheme="minorHAnsi" w:hAnsiTheme="minorHAnsi" w:cstheme="minorHAnsi"/>
+          <w:sz w:val="26"/>
+          <w:szCs w:val="26"/>
+        </w:rPr>
+        <w:t>pa</w:t>
+      </w:r>
+      <w:proofErr w:type="spellEnd"/>
+      <w:r>
+        <w:rPr>
+          <w:rFonts w:asciiTheme="minorHAnsi" w:hAnsiTheme="minorHAnsi" w:cstheme="minorHAnsi"/>
+          <w:sz w:val="26"/>
+          <w:szCs w:val="26"/>
+        </w:rPr>
+        <w:t xml:space="preserve"> frente</w:t>
+      </w:r>
+    </w:p>
+    <w:p>
+      <w:pPr>
+        <w:pStyle w:val="Default"/>
+        <w:spacing w:after="160"/>
+        <w:rPr>
+          <w:rFonts w:asciiTheme="minorHAnsi" w:hAnsiTheme="minorHAnsi" w:cstheme="minorHAnsi"/>
+          <w:sz w:val="26"/>
+          <w:szCs w:val="26"/>
+        </w:rPr>
+      </w:pPr>
+    </w:p>
+    <w:p>
+      <w:pPr>
+        <w:pStyle w:val="Default"/>
+        <w:spacing w:after="160"/>
+        <w:rPr>
+          <w:rFonts w:asciiTheme="minorHAnsi" w:hAnsiTheme="minorHAnsi" w:cstheme="minorHAnsi"/>
+          <w:sz w:val="26"/>
+          <w:szCs w:val="26"/>
+        </w:rPr>
+      </w:pPr>
+      <w:r>
+        <w:rPr>
+          <w:rFonts w:asciiTheme="minorHAnsi" w:hAnsiTheme="minorHAnsi" w:cstheme="minorHAnsi"/>
+          <w:sz w:val="26"/>
+          <w:szCs w:val="26"/>
+        </w:rPr>
+        <w:t>For(</w:t>
+      </w:r>
+      <w:proofErr w:type="spellStart"/>
+      <w:r>
+        <w:rPr>
+          <w:rFonts w:asciiTheme="minorHAnsi" w:hAnsiTheme="minorHAnsi" w:cstheme="minorHAnsi"/>
+          <w:sz w:val="26"/>
+          <w:szCs w:val="26"/>
+        </w:rPr>
+        <w:t>int</w:t>
+      </w:r>
+      <w:proofErr w:type="spellEnd"/>
+      <w:r>
+        <w:rPr>
+          <w:rFonts w:asciiTheme="minorHAnsi" w:hAnsiTheme="minorHAnsi" w:cstheme="minorHAnsi"/>
+          <w:sz w:val="26"/>
+          <w:szCs w:val="26"/>
+        </w:rPr>
+        <w:t xml:space="preserve"> i = 0, i &lt; 5,i++)</w:t>
+      </w:r>
+    </w:p>
+    <w:p>
+      <w:pPr>
+        <w:pStyle w:val="Default"/>
+        <w:spacing w:after="160"/>
+        <w:rPr>
+          <w:rFonts w:asciiTheme="minorHAnsi" w:hAnsiTheme="minorHAnsi" w:cstheme="minorHAnsi"/>
+          <w:sz w:val="26"/>
+          <w:szCs w:val="26"/>
+        </w:rPr>
+      </w:pPr>
+      <w:r>
+        <w:rPr>
+          <w:rFonts w:asciiTheme="minorHAnsi" w:hAnsiTheme="minorHAnsi" w:cstheme="minorHAnsi"/>
+          <w:sz w:val="26"/>
+          <w:szCs w:val="26"/>
+        </w:rPr>
+        <w:t>{</w:t>
+      </w:r>
+    </w:p>
+    <w:p>
+      <w:pPr>
+        <w:pStyle w:val="Default"/>
+        <w:spacing w:after="160"/>
+        <w:rPr>
+          <w:rFonts w:asciiTheme="minorHAnsi" w:hAnsiTheme="minorHAnsi" w:cstheme="minorHAnsi"/>
+          <w:sz w:val="26"/>
+          <w:szCs w:val="26"/>
+        </w:rPr>
+      </w:pPr>
+    </w:p>
+    <w:p>
+      <w:pPr>
+        <w:pStyle w:val="Default"/>
+        <w:spacing w:after="160"/>
+        <w:rPr>
+          <w:rFonts w:asciiTheme="minorHAnsi" w:hAnsiTheme="minorHAnsi" w:cstheme="minorHAnsi"/>
+          <w:sz w:val="26"/>
+          <w:szCs w:val="26"/>
+        </w:rPr>
+      </w:pPr>
+      <w:proofErr w:type="spellStart"/>
+      <w:r>
+        <w:rPr>
+          <w:rFonts w:asciiTheme="minorHAnsi" w:hAnsiTheme="minorHAnsi" w:cstheme="minorHAnsi"/>
+          <w:sz w:val="26"/>
+          <w:szCs w:val="26"/>
+        </w:rPr>
+        <w:t>Console.WriteLine</w:t>
+      </w:r>
+      <w:proofErr w:type="spellEnd"/>
+      <w:r>
+        <w:rPr>
+          <w:rFonts w:asciiTheme="minorHAnsi" w:hAnsiTheme="minorHAnsi" w:cstheme="minorHAnsi"/>
+          <w:sz w:val="26"/>
+          <w:szCs w:val="26"/>
+        </w:rPr>
+        <w:t>(“a”);</w:t>
+      </w:r>
+    </w:p>
+    <w:p>
+      <w:pPr>
+        <w:pStyle w:val="Default"/>
+        <w:spacing w:after="160"/>
+        <w:rPr>
+          <w:rFonts w:asciiTheme="minorHAnsi" w:hAnsiTheme="minorHAnsi" w:cstheme="minorHAnsi"/>
+          <w:sz w:val="26"/>
+          <w:szCs w:val="26"/>
+        </w:rPr>
+      </w:pPr>
+      <w:r>
+        <w:rPr>
+          <w:rFonts w:asciiTheme="minorHAnsi" w:hAnsiTheme="minorHAnsi" w:cstheme="minorHAnsi"/>
+          <w:sz w:val="26"/>
+          <w:szCs w:val="26"/>
+        </w:rPr>
+        <w:t>Continue;</w:t>
+      </w:r>
+    </w:p>
+    <w:p>
+      <w:pPr>
+        <w:pStyle w:val="Default"/>
+        <w:spacing w:after="160"/>
+        <w:rPr>
+          <w:rFonts w:asciiTheme="minorHAnsi" w:hAnsiTheme="minorHAnsi" w:cstheme="minorHAnsi"/>
+          <w:sz w:val="26"/>
+          <w:szCs w:val="26"/>
+        </w:rPr>
+      </w:pPr>
+      <w:proofErr w:type="spellStart"/>
+      <w:r>
+        <w:rPr>
+          <w:rFonts w:asciiTheme="minorHAnsi" w:hAnsiTheme="minorHAnsi" w:cstheme="minorHAnsi"/>
+          <w:sz w:val="26"/>
+          <w:szCs w:val="26"/>
+        </w:rPr>
+        <w:t>Console.WriteLine</w:t>
+      </w:r>
+      <w:proofErr w:type="spellEnd"/>
+      <w:r>
+        <w:rPr>
+          <w:rFonts w:asciiTheme="minorHAnsi" w:hAnsiTheme="minorHAnsi" w:cstheme="minorHAnsi"/>
+          <w:sz w:val="26"/>
+          <w:szCs w:val="26"/>
+        </w:rPr>
+        <w:t>(“</w:t>
+      </w:r>
+      <w:r>
+        <w:rPr>
+          <w:rFonts w:asciiTheme="minorHAnsi" w:hAnsiTheme="minorHAnsi" w:cstheme="minorHAnsi"/>
+          <w:sz w:val="26"/>
+          <w:szCs w:val="26"/>
+        </w:rPr>
+        <w:t>b</w:t>
+      </w:r>
+      <w:r>
+        <w:rPr>
+          <w:rFonts w:asciiTheme="minorHAnsi" w:hAnsiTheme="minorHAnsi" w:cstheme="minorHAnsi"/>
+          <w:sz w:val="26"/>
+          <w:szCs w:val="26"/>
+        </w:rPr>
+        <w:t>”);</w:t>
+      </w:r>
+    </w:p>
+    <w:p>
+      <w:pPr>
+        <w:pStyle w:val="Default"/>
+        <w:spacing w:after="160"/>
+        <w:rPr>
+          <w:rFonts w:asciiTheme="minorHAnsi" w:hAnsiTheme="minorHAnsi" w:cstheme="minorHAnsi"/>
+          <w:sz w:val="26"/>
+          <w:szCs w:val="26"/>
+        </w:rPr>
+      </w:pPr>
+    </w:p>
+    <w:p>
+      <w:pPr>
+        <w:pStyle w:val="Default"/>
+        <w:spacing w:after="160"/>
+        <w:rPr>
+          <w:rFonts w:asciiTheme="minorHAnsi" w:hAnsiTheme="minorHAnsi" w:cstheme="minorHAnsi"/>
+          <w:sz w:val="26"/>
+          <w:szCs w:val="26"/>
+        </w:rPr>
+      </w:pPr>
+      <w:r>
+        <w:rPr>
+          <w:rFonts w:asciiTheme="minorHAnsi" w:hAnsiTheme="minorHAnsi" w:cstheme="minorHAnsi"/>
+          <w:sz w:val="26"/>
+          <w:szCs w:val="26"/>
+        </w:rPr>
+        <w:t>}</w:t>
+      </w:r>
+    </w:p>
+    <w:p>
+      <w:pPr>
+        <w:pStyle w:val="Default"/>
+        <w:spacing w:after="160"/>
+        <w:rPr>
+          <w:rFonts w:asciiTheme="minorHAnsi" w:hAnsiTheme="minorHAnsi" w:cstheme="minorHAnsi"/>
+          <w:sz w:val="26"/>
+          <w:szCs w:val="26"/>
+        </w:rPr>
+      </w:pPr>
+    </w:p>
+    <w:p>
+      <w:pPr>
+        <w:pStyle w:val="Default"/>
+        <w:spacing w:after="160"/>
+        <w:rPr>
+          <w:rFonts w:asciiTheme="minorHAnsi" w:hAnsiTheme="minorHAnsi" w:cstheme="minorHAnsi"/>
+          <w:sz w:val="26"/>
+          <w:szCs w:val="26"/>
+        </w:rPr>
+      </w:pPr>
+      <w:r>
+        <w:rPr>
+          <w:rFonts w:asciiTheme="minorHAnsi" w:hAnsiTheme="minorHAnsi" w:cstheme="minorHAnsi"/>
+          <w:sz w:val="26"/>
+          <w:szCs w:val="26"/>
+        </w:rPr>
+        <w:t>Dá print ao b apenas</w:t>
+      </w:r>
+    </w:p>
+    <w:p>
+      <w:pPr>
+        <w:pStyle w:val="Default"/>
+        <w:pBdr>
+          <w:bottom w:val="single" w:sz="6" w:space="1" w:color="auto"/>
+        </w:pBdr>
+        <w:spacing w:after="160"/>
+        <w:rPr>
+          <w:rFonts w:asciiTheme="minorHAnsi" w:hAnsiTheme="minorHAnsi" w:cstheme="minorHAnsi"/>
+          <w:sz w:val="26"/>
+          <w:szCs w:val="26"/>
+        </w:rPr>
+      </w:pPr>
+    </w:p>
+    <w:p>
+      <w:pPr>
+        <w:pStyle w:val="Default"/>
+        <w:spacing w:after="160"/>
+        <w:rPr>
+          <w:rFonts w:asciiTheme="minorHAnsi" w:hAnsiTheme="minorHAnsi" w:cstheme="minorHAnsi"/>
+          <w:sz w:val="26"/>
+          <w:szCs w:val="26"/>
+        </w:rPr>
+      </w:pPr>
+    </w:p>
+    <w:p>
+      <w:pPr>
+        <w:pStyle w:val="Default"/>
+        <w:spacing w:after="160"/>
+        <w:rPr>
+          <w:rFonts w:asciiTheme="minorHAnsi" w:hAnsiTheme="minorHAnsi" w:cstheme="minorHAnsi"/>
+          <w:sz w:val="26"/>
+          <w:szCs w:val="26"/>
+        </w:rPr>
+      </w:pPr>
+    </w:p>
+    <w:p>
+      <w:pPr>
+        <w:pStyle w:val="Default"/>
+        <w:numPr>
+          <w:ilvl w:val="0"/>
+          <w:numId w:val="3"/>
+        </w:numPr>
+        <w:spacing w:after="160"/>
+        <w:rPr>
+          <w:rFonts w:asciiTheme="minorHAnsi" w:hAnsiTheme="minorHAnsi" w:cstheme="minorHAnsi"/>
+          <w:sz w:val="26"/>
+          <w:szCs w:val="26"/>
+        </w:rPr>
+      </w:pPr>
+      <w:proofErr w:type="spellStart"/>
+      <w:r>
+        <w:rPr>
+          <w:rFonts w:asciiTheme="minorHAnsi" w:hAnsiTheme="minorHAnsi" w:cstheme="minorHAnsi"/>
+          <w:sz w:val="26"/>
+          <w:szCs w:val="26"/>
+        </w:rPr>
+        <w:lastRenderedPageBreak/>
+        <w:t>Return</w:t>
+      </w:r>
+      <w:proofErr w:type="spellEnd"/>
+      <w:r>
+        <w:rPr>
+          <w:rFonts w:asciiTheme="minorHAnsi" w:hAnsiTheme="minorHAnsi" w:cstheme="minorHAnsi"/>
+          <w:sz w:val="26"/>
+          <w:szCs w:val="26"/>
+        </w:rPr>
+        <w:t xml:space="preserve"> - Devolve</w:t>
+      </w:r>
+    </w:p>
+    <w:p>
+      <w:pPr>
+        <w:pStyle w:val="Default"/>
+        <w:spacing w:after="160"/>
+        <w:rPr>
+          <w:rFonts w:asciiTheme="minorHAnsi" w:hAnsiTheme="minorHAnsi" w:cstheme="minorHAnsi"/>
+          <w:sz w:val="26"/>
+          <w:szCs w:val="26"/>
+        </w:rPr>
+      </w:pPr>
+    </w:p>
+    <w:p>
+      <w:pPr>
+        <w:pStyle w:val="Default"/>
+        <w:rPr>
+          <w:rFonts w:asciiTheme="minorHAnsi" w:hAnsiTheme="minorHAnsi" w:cstheme="minorHAnsi"/>
+          <w:sz w:val="26"/>
+          <w:szCs w:val="26"/>
+        </w:rPr>
+      </w:pPr>
+      <w:proofErr w:type="spellStart"/>
+      <w:r>
+        <w:rPr>
+          <w:rFonts w:asciiTheme="minorHAnsi" w:hAnsiTheme="minorHAnsi" w:cstheme="minorHAnsi"/>
+          <w:sz w:val="26"/>
+          <w:szCs w:val="26"/>
+        </w:rPr>
+        <w:t>Console.WriteLine</w:t>
+      </w:r>
+      <w:proofErr w:type="spellEnd"/>
+      <w:r>
+        <w:rPr>
+          <w:rFonts w:asciiTheme="minorHAnsi" w:hAnsiTheme="minorHAnsi" w:cstheme="minorHAnsi"/>
+          <w:sz w:val="26"/>
+          <w:szCs w:val="26"/>
+        </w:rPr>
+        <w:t>("Indique o numero para calcular o cubo");</w:t>
+      </w:r>
+    </w:p>
+    <w:p>
+      <w:pPr>
+        <w:pStyle w:val="Default"/>
+        <w:rPr>
+          <w:rFonts w:asciiTheme="minorHAnsi" w:hAnsiTheme="minorHAnsi" w:cstheme="minorHAnsi"/>
+          <w:sz w:val="26"/>
+          <w:szCs w:val="26"/>
+        </w:rPr>
+      </w:pPr>
+      <w:r>
+        <w:rPr>
+          <w:rFonts w:asciiTheme="minorHAnsi" w:hAnsiTheme="minorHAnsi" w:cstheme="minorHAnsi"/>
+          <w:sz w:val="26"/>
+          <w:szCs w:val="26"/>
+        </w:rPr>
+        <w:t xml:space="preserve">            </w:t>
+      </w:r>
+      <w:proofErr w:type="spellStart"/>
+      <w:r>
+        <w:rPr>
+          <w:rFonts w:asciiTheme="minorHAnsi" w:hAnsiTheme="minorHAnsi" w:cstheme="minorHAnsi"/>
+          <w:sz w:val="26"/>
+          <w:szCs w:val="26"/>
+        </w:rPr>
+        <w:t>int</w:t>
+      </w:r>
+      <w:proofErr w:type="spellEnd"/>
+      <w:r>
+        <w:rPr>
+          <w:rFonts w:asciiTheme="minorHAnsi" w:hAnsiTheme="minorHAnsi" w:cstheme="minorHAnsi"/>
+          <w:sz w:val="26"/>
+          <w:szCs w:val="26"/>
+        </w:rPr>
+        <w:t xml:space="preserve"> numero = Convert.ToInt32(</w:t>
+      </w:r>
+      <w:proofErr w:type="spellStart"/>
+      <w:r>
+        <w:rPr>
+          <w:rFonts w:asciiTheme="minorHAnsi" w:hAnsiTheme="minorHAnsi" w:cstheme="minorHAnsi"/>
+          <w:sz w:val="26"/>
+          <w:szCs w:val="26"/>
+        </w:rPr>
+        <w:t>Console.ReadLine</w:t>
+      </w:r>
+      <w:proofErr w:type="spellEnd"/>
+      <w:r>
+        <w:rPr>
+          <w:rFonts w:asciiTheme="minorHAnsi" w:hAnsiTheme="minorHAnsi" w:cstheme="minorHAnsi"/>
+          <w:sz w:val="26"/>
+          <w:szCs w:val="26"/>
+        </w:rPr>
+        <w:t>());</w:t>
+      </w:r>
+    </w:p>
+    <w:p>
+      <w:pPr>
+        <w:pStyle w:val="Default"/>
+        <w:rPr>
+          <w:rFonts w:asciiTheme="minorHAnsi" w:hAnsiTheme="minorHAnsi" w:cstheme="minorHAnsi"/>
+          <w:sz w:val="26"/>
+          <w:szCs w:val="26"/>
+        </w:rPr>
+      </w:pPr>
+      <w:r>
+        <w:rPr>
+          <w:rFonts w:asciiTheme="minorHAnsi" w:hAnsiTheme="minorHAnsi" w:cstheme="minorHAnsi"/>
+          <w:sz w:val="26"/>
+          <w:szCs w:val="26"/>
+        </w:rPr>
+        <w:t xml:space="preserve">            </w:t>
+      </w:r>
+      <w:proofErr w:type="spellStart"/>
+      <w:r>
+        <w:rPr>
+          <w:rFonts w:asciiTheme="minorHAnsi" w:hAnsiTheme="minorHAnsi" w:cstheme="minorHAnsi"/>
+          <w:sz w:val="26"/>
+          <w:szCs w:val="26"/>
+        </w:rPr>
+        <w:t>double</w:t>
+      </w:r>
+      <w:proofErr w:type="spellEnd"/>
+      <w:r>
+        <w:rPr>
+          <w:rFonts w:asciiTheme="minorHAnsi" w:hAnsiTheme="minorHAnsi" w:cstheme="minorHAnsi"/>
+          <w:sz w:val="26"/>
+          <w:szCs w:val="26"/>
+        </w:rPr>
+        <w:t xml:space="preserve"> resultado = </w:t>
+      </w:r>
+      <w:proofErr w:type="spellStart"/>
+      <w:r>
+        <w:rPr>
+          <w:rFonts w:asciiTheme="minorHAnsi" w:hAnsiTheme="minorHAnsi" w:cstheme="minorHAnsi"/>
+          <w:sz w:val="26"/>
+          <w:szCs w:val="26"/>
+        </w:rPr>
+        <w:t>CalculaCubo</w:t>
+      </w:r>
+      <w:proofErr w:type="spellEnd"/>
+      <w:r>
+        <w:rPr>
+          <w:rFonts w:asciiTheme="minorHAnsi" w:hAnsiTheme="minorHAnsi" w:cstheme="minorHAnsi"/>
+          <w:sz w:val="26"/>
+          <w:szCs w:val="26"/>
+        </w:rPr>
+        <w:t>(numero);</w:t>
+      </w:r>
+    </w:p>
+    <w:p>
+      <w:pPr>
+        <w:pStyle w:val="Default"/>
+        <w:rPr>
+          <w:rFonts w:asciiTheme="minorHAnsi" w:hAnsiTheme="minorHAnsi" w:cstheme="minorHAnsi"/>
+          <w:sz w:val="26"/>
+          <w:szCs w:val="26"/>
+        </w:rPr>
+      </w:pPr>
+      <w:r>
+        <w:rPr>
+          <w:rFonts w:asciiTheme="minorHAnsi" w:hAnsiTheme="minorHAnsi" w:cstheme="minorHAnsi"/>
+          <w:sz w:val="26"/>
+          <w:szCs w:val="26"/>
+        </w:rPr>
+        <w:t xml:space="preserve">            </w:t>
+      </w:r>
+      <w:proofErr w:type="spellStart"/>
+      <w:r>
+        <w:rPr>
+          <w:rFonts w:asciiTheme="minorHAnsi" w:hAnsiTheme="minorHAnsi" w:cstheme="minorHAnsi"/>
+          <w:sz w:val="26"/>
+          <w:szCs w:val="26"/>
+        </w:rPr>
+        <w:t>Console.WriteLine</w:t>
+      </w:r>
+      <w:proofErr w:type="spellEnd"/>
+      <w:r>
+        <w:rPr>
+          <w:rFonts w:asciiTheme="minorHAnsi" w:hAnsiTheme="minorHAnsi" w:cstheme="minorHAnsi"/>
+          <w:sz w:val="26"/>
+          <w:szCs w:val="26"/>
+        </w:rPr>
+        <w:t>(resultado);</w:t>
+      </w:r>
+    </w:p>
+    <w:p>
+      <w:pPr>
+        <w:pStyle w:val="Default"/>
+        <w:rPr>
+          <w:rFonts w:asciiTheme="minorHAnsi" w:hAnsiTheme="minorHAnsi" w:cstheme="minorHAnsi"/>
+          <w:sz w:val="26"/>
+          <w:szCs w:val="26"/>
+        </w:rPr>
+      </w:pPr>
+    </w:p>
+    <w:p>
+      <w:pPr>
+        <w:pStyle w:val="Default"/>
+        <w:rPr>
+          <w:rFonts w:asciiTheme="minorHAnsi" w:hAnsiTheme="minorHAnsi" w:cstheme="minorHAnsi"/>
+          <w:sz w:val="26"/>
+          <w:szCs w:val="26"/>
+        </w:rPr>
+      </w:pPr>
+      <w:r>
+        <w:rPr>
+          <w:rFonts w:asciiTheme="minorHAnsi" w:hAnsiTheme="minorHAnsi" w:cstheme="minorHAnsi"/>
+          <w:sz w:val="26"/>
+          <w:szCs w:val="26"/>
+        </w:rPr>
+        <w:t xml:space="preserve">            </w:t>
+      </w:r>
+      <w:proofErr w:type="spellStart"/>
+      <w:r>
+        <w:rPr>
+          <w:rFonts w:asciiTheme="minorHAnsi" w:hAnsiTheme="minorHAnsi" w:cstheme="minorHAnsi"/>
+          <w:sz w:val="26"/>
+          <w:szCs w:val="26"/>
+        </w:rPr>
+        <w:t>static</w:t>
+      </w:r>
+      <w:proofErr w:type="spellEnd"/>
+      <w:r>
+        <w:rPr>
+          <w:rFonts w:asciiTheme="minorHAnsi" w:hAnsiTheme="minorHAnsi" w:cstheme="minorHAnsi"/>
+          <w:sz w:val="26"/>
+          <w:szCs w:val="26"/>
+        </w:rPr>
+        <w:t xml:space="preserve"> </w:t>
+      </w:r>
+      <w:proofErr w:type="spellStart"/>
+      <w:r>
+        <w:rPr>
+          <w:rFonts w:asciiTheme="minorHAnsi" w:hAnsiTheme="minorHAnsi" w:cstheme="minorHAnsi"/>
+          <w:sz w:val="26"/>
+          <w:szCs w:val="26"/>
+        </w:rPr>
+        <w:t>double</w:t>
+      </w:r>
+      <w:proofErr w:type="spellEnd"/>
+      <w:r>
+        <w:rPr>
+          <w:rFonts w:asciiTheme="minorHAnsi" w:hAnsiTheme="minorHAnsi" w:cstheme="minorHAnsi"/>
+          <w:sz w:val="26"/>
+          <w:szCs w:val="26"/>
+        </w:rPr>
+        <w:t xml:space="preserve"> </w:t>
+      </w:r>
+      <w:proofErr w:type="spellStart"/>
+      <w:r>
+        <w:rPr>
+          <w:rFonts w:asciiTheme="minorHAnsi" w:hAnsiTheme="minorHAnsi" w:cstheme="minorHAnsi"/>
+          <w:sz w:val="26"/>
+          <w:szCs w:val="26"/>
+        </w:rPr>
+        <w:t>CalculaCubo</w:t>
+      </w:r>
+      <w:proofErr w:type="spellEnd"/>
+      <w:r>
+        <w:rPr>
+          <w:rFonts w:asciiTheme="minorHAnsi" w:hAnsiTheme="minorHAnsi" w:cstheme="minorHAnsi"/>
+          <w:sz w:val="26"/>
+          <w:szCs w:val="26"/>
+        </w:rPr>
+        <w:t>(</w:t>
+      </w:r>
+      <w:proofErr w:type="spellStart"/>
+      <w:r>
+        <w:rPr>
+          <w:rFonts w:asciiTheme="minorHAnsi" w:hAnsiTheme="minorHAnsi" w:cstheme="minorHAnsi"/>
+          <w:sz w:val="26"/>
+          <w:szCs w:val="26"/>
+        </w:rPr>
+        <w:t>int</w:t>
+      </w:r>
+      <w:proofErr w:type="spellEnd"/>
+      <w:r>
+        <w:rPr>
+          <w:rFonts w:asciiTheme="minorHAnsi" w:hAnsiTheme="minorHAnsi" w:cstheme="minorHAnsi"/>
+          <w:sz w:val="26"/>
+          <w:szCs w:val="26"/>
+        </w:rPr>
+        <w:t xml:space="preserve"> </w:t>
+      </w:r>
+      <w:proofErr w:type="spellStart"/>
+      <w:r>
+        <w:rPr>
+          <w:rFonts w:asciiTheme="minorHAnsi" w:hAnsiTheme="minorHAnsi" w:cstheme="minorHAnsi"/>
+          <w:sz w:val="26"/>
+          <w:szCs w:val="26"/>
+        </w:rPr>
+        <w:t>numeroCalcular</w:t>
+      </w:r>
+      <w:proofErr w:type="spellEnd"/>
+      <w:r>
+        <w:rPr>
+          <w:rFonts w:asciiTheme="minorHAnsi" w:hAnsiTheme="minorHAnsi" w:cstheme="minorHAnsi"/>
+          <w:sz w:val="26"/>
+          <w:szCs w:val="26"/>
+        </w:rPr>
+        <w:t>)</w:t>
+      </w:r>
+    </w:p>
+    <w:p>
+      <w:pPr>
+        <w:pStyle w:val="Default"/>
+        <w:rPr>
+          <w:rFonts w:asciiTheme="minorHAnsi" w:hAnsiTheme="minorHAnsi" w:cstheme="minorHAnsi"/>
+          <w:sz w:val="26"/>
+          <w:szCs w:val="26"/>
+        </w:rPr>
+      </w:pPr>
+      <w:r>
+        <w:rPr>
+          <w:rFonts w:asciiTheme="minorHAnsi" w:hAnsiTheme="minorHAnsi" w:cstheme="minorHAnsi"/>
+          <w:sz w:val="26"/>
+          <w:szCs w:val="26"/>
+        </w:rPr>
+        <w:t xml:space="preserve">            {</w:t>
+      </w:r>
+    </w:p>
+    <w:p>
+      <w:pPr>
+        <w:pStyle w:val="Default"/>
+        <w:rPr>
+          <w:rFonts w:asciiTheme="minorHAnsi" w:hAnsiTheme="minorHAnsi" w:cstheme="minorHAnsi"/>
+          <w:sz w:val="26"/>
+          <w:szCs w:val="26"/>
+        </w:rPr>
+      </w:pPr>
+      <w:r>
+        <w:rPr>
+          <w:rFonts w:asciiTheme="minorHAnsi" w:hAnsiTheme="minorHAnsi" w:cstheme="minorHAnsi"/>
+          <w:sz w:val="26"/>
+          <w:szCs w:val="26"/>
+        </w:rPr>
+        <w:t xml:space="preserve">                </w:t>
+      </w:r>
+      <w:proofErr w:type="spellStart"/>
+      <w:r>
+        <w:rPr>
+          <w:rFonts w:asciiTheme="minorHAnsi" w:hAnsiTheme="minorHAnsi" w:cstheme="minorHAnsi"/>
+          <w:b/>
+          <w:sz w:val="26"/>
+          <w:szCs w:val="26"/>
+        </w:rPr>
+        <w:t>return</w:t>
+      </w:r>
+      <w:proofErr w:type="spellEnd"/>
+      <w:r>
+        <w:rPr>
+          <w:rFonts w:asciiTheme="minorHAnsi" w:hAnsiTheme="minorHAnsi" w:cstheme="minorHAnsi"/>
+          <w:sz w:val="26"/>
+          <w:szCs w:val="26"/>
+        </w:rPr>
+        <w:t xml:space="preserve"> </w:t>
+      </w:r>
+      <w:proofErr w:type="spellStart"/>
+      <w:r>
+        <w:rPr>
+          <w:rFonts w:asciiTheme="minorHAnsi" w:hAnsiTheme="minorHAnsi" w:cstheme="minorHAnsi"/>
+          <w:sz w:val="26"/>
+          <w:szCs w:val="26"/>
+        </w:rPr>
+        <w:t>Math.Pow</w:t>
+      </w:r>
+      <w:proofErr w:type="spellEnd"/>
+      <w:r>
+        <w:rPr>
+          <w:rFonts w:asciiTheme="minorHAnsi" w:hAnsiTheme="minorHAnsi" w:cstheme="minorHAnsi"/>
+          <w:sz w:val="26"/>
+          <w:szCs w:val="26"/>
+        </w:rPr>
+        <w:t>(</w:t>
+      </w:r>
+      <w:proofErr w:type="spellStart"/>
+      <w:r>
+        <w:rPr>
+          <w:rFonts w:asciiTheme="minorHAnsi" w:hAnsiTheme="minorHAnsi" w:cstheme="minorHAnsi"/>
+          <w:sz w:val="26"/>
+          <w:szCs w:val="26"/>
+        </w:rPr>
+        <w:t>numeroCalcular</w:t>
+      </w:r>
+      <w:proofErr w:type="spellEnd"/>
+      <w:r>
+        <w:rPr>
+          <w:rFonts w:asciiTheme="minorHAnsi" w:hAnsiTheme="minorHAnsi" w:cstheme="minorHAnsi"/>
+          <w:sz w:val="26"/>
+          <w:szCs w:val="26"/>
+        </w:rPr>
+        <w:t>, 3);</w:t>
+      </w:r>
+    </w:p>
+    <w:p>
+      <w:pPr>
+        <w:pStyle w:val="Default"/>
+        <w:rPr>
+          <w:rFonts w:asciiTheme="minorHAnsi" w:hAnsiTheme="minorHAnsi" w:cstheme="minorHAnsi"/>
+          <w:sz w:val="26"/>
+          <w:szCs w:val="26"/>
+        </w:rPr>
+      </w:pPr>
+    </w:p>
+    <w:p>
+      <w:pPr>
+        <w:pStyle w:val="Default"/>
+        <w:pBdr>
+          <w:bottom w:val="single" w:sz="6" w:space="1" w:color="auto"/>
+        </w:pBdr>
+        <w:spacing w:after="160"/>
+        <w:rPr>
+          <w:rFonts w:asciiTheme="minorHAnsi" w:hAnsiTheme="minorHAnsi" w:cstheme="minorHAnsi"/>
+          <w:sz w:val="26"/>
+          <w:szCs w:val="26"/>
+        </w:rPr>
+      </w:pPr>
+      <w:r>
+        <w:rPr>
+          <w:rFonts w:asciiTheme="minorHAnsi" w:hAnsiTheme="minorHAnsi" w:cstheme="minorHAnsi"/>
+          <w:sz w:val="26"/>
+          <w:szCs w:val="26"/>
+        </w:rPr>
+        <w:t xml:space="preserve">            }</w:t>
+      </w:r>
+    </w:p>
+    <w:p>
+      <w:pPr>
+        <w:pStyle w:val="Default"/>
+        <w:pBdr>
+          <w:bottom w:val="single" w:sz="6" w:space="1" w:color="auto"/>
+        </w:pBdr>
+        <w:spacing w:after="160"/>
+        <w:rPr>
+          <w:rFonts w:asciiTheme="minorHAnsi" w:hAnsiTheme="minorHAnsi" w:cstheme="minorHAnsi"/>
+          <w:sz w:val="26"/>
+          <w:szCs w:val="26"/>
+        </w:rPr>
+      </w:pPr>
+    </w:p>
+    <w:p>
+      <w:pPr>
+        <w:pStyle w:val="Default"/>
+        <w:spacing w:after="160"/>
+        <w:rPr>
+          <w:rFonts w:asciiTheme="minorHAnsi" w:hAnsiTheme="minorHAnsi" w:cstheme="minorHAnsi"/>
+          <w:sz w:val="26"/>
+          <w:szCs w:val="26"/>
+        </w:rPr>
+      </w:pPr>
+    </w:p>
+    <w:p>
+      <w:pPr>
+        <w:pStyle w:val="Default"/>
+        <w:numPr>
+          <w:ilvl w:val="0"/>
+          <w:numId w:val="3"/>
+        </w:numPr>
+        <w:spacing w:after="160"/>
+        <w:rPr>
+          <w:rFonts w:asciiTheme="minorHAnsi" w:hAnsiTheme="minorHAnsi" w:cstheme="minorHAnsi"/>
+          <w:sz w:val="26"/>
+          <w:szCs w:val="26"/>
+        </w:rPr>
+      </w:pPr>
+      <w:proofErr w:type="spellStart"/>
+      <w:r>
+        <w:rPr>
+          <w:rFonts w:asciiTheme="minorHAnsi" w:hAnsiTheme="minorHAnsi" w:cstheme="minorHAnsi"/>
+          <w:sz w:val="26"/>
+          <w:szCs w:val="26"/>
+        </w:rPr>
+        <w:t>Throw</w:t>
+      </w:r>
+      <w:proofErr w:type="spellEnd"/>
+    </w:p>
+    <w:p>
+      <w:pPr>
+        <w:pStyle w:val="Default"/>
+        <w:spacing w:after="160"/>
+        <w:rPr>
+          <w:rFonts w:asciiTheme="minorHAnsi" w:hAnsiTheme="minorHAnsi" w:cstheme="minorHAnsi"/>
+          <w:sz w:val="26"/>
+          <w:szCs w:val="26"/>
+        </w:rPr>
+      </w:pPr>
+    </w:p>
+    <w:p>
+      <w:pPr>
+        <w:pStyle w:val="Default"/>
+        <w:spacing w:after="160"/>
+        <w:rPr>
+          <w:rFonts w:asciiTheme="minorHAnsi" w:hAnsiTheme="minorHAnsi" w:cstheme="minorHAnsi"/>
+          <w:sz w:val="26"/>
+          <w:szCs w:val="26"/>
+        </w:rPr>
+      </w:pPr>
+      <w:proofErr w:type="spellStart"/>
+      <w:r>
+        <w:rPr>
+          <w:rFonts w:asciiTheme="minorHAnsi" w:hAnsiTheme="minorHAnsi" w:cstheme="minorHAnsi"/>
+          <w:sz w:val="26"/>
+          <w:szCs w:val="26"/>
+        </w:rPr>
+        <w:t>If</w:t>
+      </w:r>
+      <w:proofErr w:type="spellEnd"/>
+      <w:r>
+        <w:rPr>
+          <w:rFonts w:asciiTheme="minorHAnsi" w:hAnsiTheme="minorHAnsi" w:cstheme="minorHAnsi"/>
+          <w:sz w:val="26"/>
+          <w:szCs w:val="26"/>
+        </w:rPr>
+        <w:t xml:space="preserve"> (</w:t>
+      </w:r>
+      <w:proofErr w:type="spellStart"/>
+      <w:r>
+        <w:rPr>
+          <w:rFonts w:asciiTheme="minorHAnsi" w:hAnsiTheme="minorHAnsi" w:cstheme="minorHAnsi"/>
+          <w:sz w:val="26"/>
+          <w:szCs w:val="26"/>
+        </w:rPr>
+        <w:t>args</w:t>
+      </w:r>
+      <w:r>
+        <w:rPr>
+          <w:rFonts w:asciiTheme="minorHAnsi" w:hAnsiTheme="minorHAnsi" w:cstheme="minorHAnsi"/>
+          <w:sz w:val="26"/>
+          <w:szCs w:val="26"/>
+        </w:rPr>
+        <w:t>.Lenght</w:t>
+      </w:r>
+      <w:proofErr w:type="spellEnd"/>
+      <w:r>
+        <w:rPr>
+          <w:rFonts w:asciiTheme="minorHAnsi" w:hAnsiTheme="minorHAnsi" w:cstheme="minorHAnsi"/>
+          <w:sz w:val="26"/>
+          <w:szCs w:val="26"/>
+        </w:rPr>
+        <w:t xml:space="preserve"> &gt; 1</w:t>
+      </w:r>
+      <w:r>
+        <w:rPr>
+          <w:rFonts w:asciiTheme="minorHAnsi" w:hAnsiTheme="minorHAnsi" w:cstheme="minorHAnsi"/>
+          <w:sz w:val="26"/>
+          <w:szCs w:val="26"/>
+        </w:rPr>
+        <w:t>)</w:t>
+      </w:r>
+    </w:p>
+    <w:p>
+      <w:pPr>
+        <w:pStyle w:val="Default"/>
+        <w:spacing w:after="160"/>
+        <w:rPr>
+          <w:rFonts w:asciiTheme="minorHAnsi" w:hAnsiTheme="minorHAnsi" w:cstheme="minorHAnsi"/>
+          <w:sz w:val="26"/>
+          <w:szCs w:val="26"/>
+        </w:rPr>
+      </w:pPr>
+      <w:r>
+        <w:rPr>
+          <w:rFonts w:asciiTheme="minorHAnsi" w:hAnsiTheme="minorHAnsi" w:cstheme="minorHAnsi"/>
+          <w:sz w:val="26"/>
+          <w:szCs w:val="26"/>
+        </w:rPr>
+        <w:t>{</w:t>
+      </w:r>
+    </w:p>
+    <w:p>
+      <w:pPr>
+        <w:pStyle w:val="Default"/>
+        <w:spacing w:after="160"/>
+        <w:ind w:firstLine="708"/>
+        <w:rPr>
+          <w:rFonts w:asciiTheme="minorHAnsi" w:hAnsiTheme="minorHAnsi" w:cstheme="minorHAnsi"/>
+          <w:sz w:val="26"/>
+          <w:szCs w:val="26"/>
+        </w:rPr>
+      </w:pPr>
+      <w:proofErr w:type="spellStart"/>
+      <w:r>
+        <w:rPr>
+          <w:rFonts w:asciiTheme="minorHAnsi" w:hAnsiTheme="minorHAnsi" w:cstheme="minorHAnsi"/>
+          <w:sz w:val="26"/>
+          <w:szCs w:val="26"/>
+        </w:rPr>
+        <w:t>Throw</w:t>
+      </w:r>
+      <w:proofErr w:type="spellEnd"/>
+      <w:r>
+        <w:rPr>
+          <w:rFonts w:asciiTheme="minorHAnsi" w:hAnsiTheme="minorHAnsi" w:cstheme="minorHAnsi"/>
+          <w:sz w:val="26"/>
+          <w:szCs w:val="26"/>
+        </w:rPr>
+        <w:t xml:space="preserve"> </w:t>
+      </w:r>
+      <w:proofErr w:type="spellStart"/>
+      <w:r>
+        <w:rPr>
+          <w:rFonts w:asciiTheme="minorHAnsi" w:hAnsiTheme="minorHAnsi" w:cstheme="minorHAnsi"/>
+          <w:sz w:val="26"/>
+          <w:szCs w:val="26"/>
+        </w:rPr>
+        <w:t>new</w:t>
+      </w:r>
+      <w:proofErr w:type="spellEnd"/>
+      <w:r>
+        <w:rPr>
+          <w:rFonts w:asciiTheme="minorHAnsi" w:hAnsiTheme="minorHAnsi" w:cstheme="minorHAnsi"/>
+          <w:sz w:val="26"/>
+          <w:szCs w:val="26"/>
+        </w:rPr>
+        <w:t xml:space="preserve"> </w:t>
+      </w:r>
+      <w:proofErr w:type="spellStart"/>
+      <w:r>
+        <w:rPr>
+          <w:rFonts w:asciiTheme="minorHAnsi" w:hAnsiTheme="minorHAnsi" w:cstheme="minorHAnsi"/>
+          <w:sz w:val="26"/>
+          <w:szCs w:val="26"/>
+        </w:rPr>
+        <w:t>Argument</w:t>
+      </w:r>
+      <w:r>
+        <w:rPr>
+          <w:rFonts w:asciiTheme="minorHAnsi" w:hAnsiTheme="minorHAnsi" w:cstheme="minorHAnsi"/>
+          <w:sz w:val="26"/>
+          <w:szCs w:val="26"/>
+        </w:rPr>
+        <w:t>Exception</w:t>
+      </w:r>
+      <w:proofErr w:type="spellEnd"/>
+      <w:r>
+        <w:rPr>
+          <w:rFonts w:asciiTheme="minorHAnsi" w:hAnsiTheme="minorHAnsi" w:cstheme="minorHAnsi"/>
+          <w:sz w:val="26"/>
+          <w:szCs w:val="26"/>
+        </w:rPr>
+        <w:t>(“Tem um argumento a mais”)</w:t>
+      </w:r>
+      <w:r>
+        <w:rPr>
+          <w:rFonts w:asciiTheme="minorHAnsi" w:hAnsiTheme="minorHAnsi" w:cstheme="minorHAnsi"/>
+          <w:sz w:val="26"/>
+          <w:szCs w:val="26"/>
+        </w:rPr>
+        <w:t>;</w:t>
+      </w:r>
+    </w:p>
+    <w:p>
+      <w:pPr>
+        <w:pStyle w:val="Default"/>
+        <w:spacing w:after="160"/>
+        <w:rPr>
+          <w:rFonts w:asciiTheme="minorHAnsi" w:hAnsiTheme="minorHAnsi" w:cstheme="minorHAnsi"/>
+          <w:sz w:val="26"/>
+          <w:szCs w:val="26"/>
+        </w:rPr>
+      </w:pPr>
+      <w:r>
+        <w:rPr>
+          <w:rFonts w:asciiTheme="minorHAnsi" w:hAnsiTheme="minorHAnsi" w:cstheme="minorHAnsi"/>
+          <w:sz w:val="26"/>
+          <w:szCs w:val="26"/>
+        </w:rPr>
+        <w:t>}</w:t>
+      </w:r>
+    </w:p>
+    <w:p>
+      <w:pPr>
+        <w:pStyle w:val="Default"/>
+        <w:pBdr>
+          <w:bottom w:val="single" w:sz="6" w:space="1" w:color="auto"/>
+        </w:pBdr>
+        <w:spacing w:after="160"/>
+        <w:rPr>
+          <w:rFonts w:asciiTheme="minorHAnsi" w:hAnsiTheme="minorHAnsi" w:cstheme="minorHAnsi"/>
+          <w:sz w:val="26"/>
+          <w:szCs w:val="26"/>
+        </w:rPr>
+      </w:pPr>
+    </w:p>
+    <w:p>
+      <w:pPr>
+        <w:pStyle w:val="Default"/>
+        <w:spacing w:after="160"/>
+        <w:rPr>
+          <w:rFonts w:asciiTheme="minorHAnsi" w:hAnsiTheme="minorHAnsi" w:cstheme="minorHAnsi"/>
+          <w:sz w:val="26"/>
+          <w:szCs w:val="26"/>
+        </w:rPr>
+      </w:pPr>
+    </w:p>
+    <w:p>
+      <w:pPr>
+        <w:pStyle w:val="Default"/>
+        <w:spacing w:after="160"/>
+        <w:rPr>
+          <w:rFonts w:asciiTheme="minorHAnsi" w:hAnsiTheme="minorHAnsi" w:cstheme="minorHAnsi"/>
+          <w:sz w:val="26"/>
+          <w:szCs w:val="26"/>
+        </w:rPr>
+      </w:pPr>
+    </w:p>
+    <w:p>
+      <w:pPr>
+        <w:pStyle w:val="Default"/>
+        <w:spacing w:after="160"/>
+        <w:rPr>
+          <w:rFonts w:asciiTheme="minorHAnsi" w:hAnsiTheme="minorHAnsi" w:cstheme="minorHAnsi"/>
+          <w:sz w:val="26"/>
+          <w:szCs w:val="26"/>
+        </w:rPr>
+      </w:pPr>
+    </w:p>
+    <w:p>
+      <w:pPr>
+        <w:pStyle w:val="Default"/>
+        <w:spacing w:after="160"/>
+        <w:rPr>
+          <w:rFonts w:asciiTheme="minorHAnsi" w:hAnsiTheme="minorHAnsi" w:cstheme="minorHAnsi"/>
+          <w:sz w:val="26"/>
+          <w:szCs w:val="26"/>
+        </w:rPr>
+      </w:pPr>
+    </w:p>
+    <w:p>
+      <w:pPr>
+        <w:pStyle w:val="Default"/>
+        <w:spacing w:after="160"/>
+        <w:rPr>
+          <w:rFonts w:asciiTheme="minorHAnsi" w:hAnsiTheme="minorHAnsi" w:cstheme="minorHAnsi"/>
+          <w:sz w:val="26"/>
+          <w:szCs w:val="26"/>
+        </w:rPr>
+      </w:pPr>
+    </w:p>
+    <w:p>
+      <w:pPr>
+        <w:pStyle w:val="Default"/>
+        <w:spacing w:after="160"/>
+        <w:rPr>
+          <w:rFonts w:asciiTheme="minorHAnsi" w:hAnsiTheme="minorHAnsi" w:cstheme="minorHAnsi"/>
+          <w:sz w:val="26"/>
+          <w:szCs w:val="26"/>
+        </w:rPr>
+      </w:pPr>
+    </w:p>
+    <w:p>
+      <w:pPr>
+        <w:pStyle w:val="Default"/>
+        <w:spacing w:after="160"/>
+        <w:rPr>
+          <w:rFonts w:asciiTheme="minorHAnsi" w:hAnsiTheme="minorHAnsi" w:cstheme="minorHAnsi"/>
+          <w:sz w:val="26"/>
+          <w:szCs w:val="26"/>
+        </w:rPr>
+      </w:pPr>
+    </w:p>
+    <w:p>
+      <w:pPr>
+        <w:pStyle w:val="Default"/>
+        <w:spacing w:after="160"/>
+        <w:rPr>
+          <w:rFonts w:asciiTheme="minorHAnsi" w:hAnsiTheme="minorHAnsi" w:cstheme="minorHAnsi"/>
+          <w:sz w:val="26"/>
+          <w:szCs w:val="26"/>
+        </w:rPr>
+      </w:pPr>
+    </w:p>
+    <w:p>
+      <w:pPr>
+        <w:pStyle w:val="Default"/>
+        <w:spacing w:after="160"/>
+        <w:rPr>
+          <w:rFonts w:asciiTheme="minorHAnsi" w:hAnsiTheme="minorHAnsi" w:cstheme="minorHAnsi"/>
+          <w:sz w:val="26"/>
+          <w:szCs w:val="26"/>
+        </w:rPr>
+      </w:pPr>
+    </w:p>
+    <w:p>
+      <w:pPr>
+        <w:pStyle w:val="Default"/>
+        <w:spacing w:after="160"/>
+        <w:rPr>
+          <w:rFonts w:asciiTheme="minorHAnsi" w:hAnsiTheme="minorHAnsi" w:cstheme="minorHAnsi"/>
+          <w:sz w:val="26"/>
+          <w:szCs w:val="26"/>
+        </w:rPr>
+      </w:pPr>
+    </w:p>
+    <w:p>
+      <w:pPr>
+        <w:pStyle w:val="Default"/>
+        <w:spacing w:after="160"/>
+        <w:rPr>
+          <w:rFonts w:asciiTheme="minorHAnsi" w:hAnsiTheme="minorHAnsi" w:cstheme="minorHAnsi"/>
+          <w:sz w:val="26"/>
+          <w:szCs w:val="26"/>
+        </w:rPr>
+      </w:pPr>
+    </w:p>
+    <w:p>
+      <w:pPr>
+        <w:pStyle w:val="Default"/>
+        <w:spacing w:after="160"/>
+        <w:jc w:val="center"/>
+        <w:rPr>
+          <w:rFonts w:asciiTheme="minorHAnsi" w:hAnsiTheme="minorHAnsi" w:cstheme="minorHAnsi"/>
+          <w:sz w:val="40"/>
+          <w:szCs w:val="40"/>
+        </w:rPr>
+      </w:pPr>
+      <w:r>
+        <w:rPr>
+          <w:rFonts w:asciiTheme="minorHAnsi" w:hAnsiTheme="minorHAnsi" w:cstheme="minorHAnsi"/>
+          <w:sz w:val="40"/>
+          <w:szCs w:val="40"/>
+        </w:rPr>
+        <w:lastRenderedPageBreak/>
+        <w:t>Gestão de erros e exceções</w:t>
+      </w:r>
+    </w:p>
+    <w:p>
+      <w:pPr>
+        <w:pStyle w:val="Default"/>
+        <w:spacing w:after="160"/>
+        <w:rPr>
+          <w:rFonts w:asciiTheme="minorHAnsi" w:hAnsiTheme="minorHAnsi" w:cstheme="minorHAnsi"/>
+          <w:sz w:val="26"/>
+          <w:szCs w:val="26"/>
+        </w:rPr>
+      </w:pPr>
+    </w:p>
+    <w:p>
+      <w:pPr>
+        <w:pStyle w:val="Default"/>
+        <w:numPr>
+          <w:ilvl w:val="0"/>
+          <w:numId w:val="3"/>
+        </w:numPr>
+        <w:spacing w:after="160"/>
+        <w:rPr>
+          <w:rFonts w:asciiTheme="minorHAnsi" w:hAnsiTheme="minorHAnsi" w:cstheme="minorHAnsi"/>
+          <w:sz w:val="26"/>
+          <w:szCs w:val="26"/>
+        </w:rPr>
+      </w:pPr>
+      <w:proofErr w:type="spellStart"/>
+      <w:r>
+        <w:rPr>
+          <w:rFonts w:asciiTheme="minorHAnsi" w:hAnsiTheme="minorHAnsi" w:cstheme="minorHAnsi"/>
+          <w:sz w:val="26"/>
+          <w:szCs w:val="26"/>
+        </w:rPr>
+        <w:t>Try</w:t>
+      </w:r>
+      <w:proofErr w:type="spellEnd"/>
+      <w:r>
+        <w:rPr>
+          <w:rFonts w:asciiTheme="minorHAnsi" w:hAnsiTheme="minorHAnsi" w:cstheme="minorHAnsi"/>
+          <w:sz w:val="26"/>
+          <w:szCs w:val="26"/>
+        </w:rPr>
+        <w:t>…</w:t>
+      </w:r>
+      <w:proofErr w:type="spellStart"/>
+      <w:r>
+        <w:rPr>
+          <w:rFonts w:asciiTheme="minorHAnsi" w:hAnsiTheme="minorHAnsi" w:cstheme="minorHAnsi"/>
+          <w:sz w:val="26"/>
+          <w:szCs w:val="26"/>
+        </w:rPr>
+        <w:t>catch</w:t>
+      </w:r>
+      <w:proofErr w:type="spellEnd"/>
+      <w:r>
+        <w:rPr>
+          <w:rFonts w:asciiTheme="minorHAnsi" w:hAnsiTheme="minorHAnsi" w:cstheme="minorHAnsi"/>
+          <w:sz w:val="26"/>
+          <w:szCs w:val="26"/>
+        </w:rPr>
+        <w:t>…</w:t>
+      </w:r>
+    </w:p>
+    <w:p>
+      <w:pPr>
+        <w:pStyle w:val="Default"/>
+        <w:spacing w:after="160"/>
+        <w:rPr>
+          <w:rFonts w:asciiTheme="minorHAnsi" w:hAnsiTheme="minorHAnsi" w:cstheme="minorHAnsi"/>
+          <w:sz w:val="26"/>
+          <w:szCs w:val="26"/>
+        </w:rPr>
+      </w:pPr>
+    </w:p>
+    <w:p>
+      <w:pPr>
+        <w:pStyle w:val="Default"/>
+        <w:spacing w:after="160"/>
+        <w:rPr>
+          <w:rFonts w:asciiTheme="minorHAnsi" w:hAnsiTheme="minorHAnsi" w:cstheme="minorHAnsi"/>
+          <w:sz w:val="26"/>
+          <w:szCs w:val="26"/>
+        </w:rPr>
+      </w:pPr>
+      <w:proofErr w:type="spellStart"/>
+      <w:r>
+        <w:rPr>
+          <w:rFonts w:asciiTheme="minorHAnsi" w:hAnsiTheme="minorHAnsi" w:cstheme="minorHAnsi"/>
+          <w:sz w:val="26"/>
+          <w:szCs w:val="26"/>
+        </w:rPr>
+        <w:t>Try</w:t>
+      </w:r>
+      <w:proofErr w:type="spellEnd"/>
+    </w:p>
+    <w:p>
+      <w:pPr>
+        <w:pStyle w:val="Default"/>
+        <w:spacing w:after="160"/>
+        <w:rPr>
+          <w:rFonts w:asciiTheme="minorHAnsi" w:hAnsiTheme="minorHAnsi" w:cstheme="minorHAnsi"/>
+          <w:sz w:val="26"/>
+          <w:szCs w:val="26"/>
+        </w:rPr>
+      </w:pPr>
+      <w:r>
+        <w:rPr>
+          <w:rFonts w:asciiTheme="minorHAnsi" w:hAnsiTheme="minorHAnsi" w:cstheme="minorHAnsi"/>
+          <w:sz w:val="26"/>
+          <w:szCs w:val="26"/>
+        </w:rPr>
+        <w:t>{</w:t>
+      </w:r>
+    </w:p>
+    <w:p>
+      <w:pPr>
+        <w:pStyle w:val="Default"/>
+        <w:spacing w:after="160"/>
+        <w:ind w:firstLine="708"/>
+        <w:rPr>
+          <w:rFonts w:asciiTheme="minorHAnsi" w:hAnsiTheme="minorHAnsi" w:cstheme="minorHAnsi"/>
+          <w:sz w:val="26"/>
+          <w:szCs w:val="26"/>
+        </w:rPr>
+      </w:pPr>
+      <w:r>
+        <w:rPr>
+          <w:rFonts w:asciiTheme="minorHAnsi" w:hAnsiTheme="minorHAnsi" w:cstheme="minorHAnsi"/>
+          <w:sz w:val="26"/>
+          <w:szCs w:val="26"/>
+        </w:rPr>
+        <w:t>Código;</w:t>
+      </w:r>
+    </w:p>
+    <w:p>
+      <w:pPr>
+        <w:pStyle w:val="Default"/>
+        <w:spacing w:after="160"/>
+        <w:rPr>
+          <w:rFonts w:asciiTheme="minorHAnsi" w:hAnsiTheme="minorHAnsi" w:cstheme="minorHAnsi"/>
+          <w:sz w:val="26"/>
+          <w:szCs w:val="26"/>
+        </w:rPr>
+      </w:pPr>
+      <w:r>
+        <w:rPr>
+          <w:rFonts w:asciiTheme="minorHAnsi" w:hAnsiTheme="minorHAnsi" w:cstheme="minorHAnsi"/>
+          <w:sz w:val="26"/>
+          <w:szCs w:val="26"/>
+        </w:rPr>
+        <w:t>}</w:t>
+      </w:r>
+    </w:p>
+    <w:p>
+      <w:pPr>
+        <w:pStyle w:val="Default"/>
+        <w:spacing w:after="160"/>
+        <w:rPr>
+          <w:rFonts w:asciiTheme="minorHAnsi" w:hAnsiTheme="minorHAnsi" w:cstheme="minorHAnsi"/>
+          <w:sz w:val="26"/>
+          <w:szCs w:val="26"/>
+        </w:rPr>
+      </w:pPr>
+      <w:proofErr w:type="spellStart"/>
+      <w:r>
+        <w:rPr>
+          <w:rFonts w:asciiTheme="minorHAnsi" w:hAnsiTheme="minorHAnsi" w:cstheme="minorHAnsi"/>
+          <w:sz w:val="26"/>
+          <w:szCs w:val="26"/>
+        </w:rPr>
+        <w:t>C</w:t>
+      </w:r>
+      <w:r>
+        <w:rPr>
+          <w:rFonts w:asciiTheme="minorHAnsi" w:hAnsiTheme="minorHAnsi" w:cstheme="minorHAnsi"/>
+          <w:sz w:val="26"/>
+          <w:szCs w:val="26"/>
+        </w:rPr>
+        <w:t>atch</w:t>
+      </w:r>
+      <w:proofErr w:type="spellEnd"/>
+      <w:r>
+        <w:rPr>
+          <w:rFonts w:asciiTheme="minorHAnsi" w:hAnsiTheme="minorHAnsi" w:cstheme="minorHAnsi"/>
+          <w:sz w:val="26"/>
+          <w:szCs w:val="26"/>
+        </w:rPr>
+        <w:t>(erro)</w:t>
+      </w:r>
+    </w:p>
+    <w:p>
+      <w:pPr>
+        <w:pStyle w:val="Default"/>
+        <w:spacing w:after="160"/>
+        <w:rPr>
+          <w:rFonts w:asciiTheme="minorHAnsi" w:hAnsiTheme="minorHAnsi" w:cstheme="minorHAnsi"/>
+          <w:sz w:val="26"/>
+          <w:szCs w:val="26"/>
+        </w:rPr>
+      </w:pPr>
+      <w:r>
+        <w:rPr>
+          <w:rFonts w:asciiTheme="minorHAnsi" w:hAnsiTheme="minorHAnsi" w:cstheme="minorHAnsi"/>
+          <w:sz w:val="26"/>
+          <w:szCs w:val="26"/>
+        </w:rPr>
+        <w:t>{</w:t>
+      </w:r>
+    </w:p>
+    <w:p>
+      <w:pPr>
+        <w:pStyle w:val="Default"/>
+        <w:spacing w:after="160"/>
+        <w:rPr>
+          <w:rFonts w:asciiTheme="minorHAnsi" w:hAnsiTheme="minorHAnsi" w:cstheme="minorHAnsi"/>
+          <w:sz w:val="26"/>
+          <w:szCs w:val="26"/>
+        </w:rPr>
+      </w:pPr>
+      <w:r>
+        <w:rPr>
+          <w:rFonts w:asciiTheme="minorHAnsi" w:hAnsiTheme="minorHAnsi" w:cstheme="minorHAnsi"/>
+          <w:sz w:val="26"/>
+          <w:szCs w:val="26"/>
+        </w:rPr>
+        <w:tab/>
+        <w:t>Exceção</w:t>
+      </w:r>
+    </w:p>
+    <w:p>
+      <w:pPr>
+        <w:pStyle w:val="Default"/>
+        <w:spacing w:after="160"/>
+        <w:rPr>
+          <w:rFonts w:asciiTheme="minorHAnsi" w:hAnsiTheme="minorHAnsi" w:cstheme="minorHAnsi"/>
+          <w:sz w:val="26"/>
+          <w:szCs w:val="26"/>
+        </w:rPr>
+      </w:pPr>
+      <w:r>
+        <w:rPr>
+          <w:rFonts w:asciiTheme="minorHAnsi" w:hAnsiTheme="minorHAnsi" w:cstheme="minorHAnsi"/>
+          <w:sz w:val="26"/>
+          <w:szCs w:val="26"/>
+        </w:rPr>
+        <w:t>}</w:t>
+      </w:r>
+    </w:p>
+    <w:p>
+      <w:pPr>
+        <w:pStyle w:val="Default"/>
+        <w:spacing w:after="160"/>
+        <w:rPr>
+          <w:rFonts w:asciiTheme="minorHAnsi" w:hAnsiTheme="minorHAnsi" w:cstheme="minorHAnsi"/>
+          <w:sz w:val="26"/>
+          <w:szCs w:val="26"/>
+        </w:rPr>
+      </w:pPr>
+      <w:proofErr w:type="spellStart"/>
+      <w:r>
+        <w:rPr>
+          <w:rFonts w:asciiTheme="minorHAnsi" w:hAnsiTheme="minorHAnsi" w:cstheme="minorHAnsi"/>
+          <w:sz w:val="26"/>
+          <w:szCs w:val="26"/>
+        </w:rPr>
+        <w:t>Finally</w:t>
+      </w:r>
+      <w:proofErr w:type="spellEnd"/>
+      <w:r>
+        <w:rPr>
+          <w:rFonts w:asciiTheme="minorHAnsi" w:hAnsiTheme="minorHAnsi" w:cstheme="minorHAnsi"/>
+          <w:sz w:val="26"/>
+          <w:szCs w:val="26"/>
+        </w:rPr>
+        <w:t xml:space="preserve"> - para introduzir frase no final do programa corrido corretamente ou </w:t>
+      </w:r>
+      <w:proofErr w:type="spellStart"/>
+      <w:r>
+        <w:rPr>
+          <w:rFonts w:asciiTheme="minorHAnsi" w:hAnsiTheme="minorHAnsi" w:cstheme="minorHAnsi"/>
+          <w:sz w:val="26"/>
+          <w:szCs w:val="26"/>
+        </w:rPr>
+        <w:t>nao</w:t>
+      </w:r>
+      <w:proofErr w:type="spellEnd"/>
+    </w:p>
+    <w:p>
+      <w:pPr>
+        <w:pStyle w:val="Default"/>
+        <w:spacing w:after="160"/>
+        <w:rPr>
+          <w:rFonts w:asciiTheme="minorHAnsi" w:hAnsiTheme="minorHAnsi" w:cstheme="minorHAnsi"/>
+          <w:sz w:val="26"/>
+          <w:szCs w:val="26"/>
+        </w:rPr>
+      </w:pPr>
+      <w:r>
+        <w:rPr>
+          <w:rFonts w:asciiTheme="minorHAnsi" w:hAnsiTheme="minorHAnsi" w:cstheme="minorHAnsi"/>
+          <w:sz w:val="26"/>
+          <w:szCs w:val="26"/>
+        </w:rPr>
+        <w:t>{</w:t>
+      </w:r>
+    </w:p>
+    <w:p>
+      <w:pPr>
+        <w:pStyle w:val="Default"/>
+        <w:spacing w:after="160"/>
+        <w:rPr>
+          <w:rFonts w:asciiTheme="minorHAnsi" w:hAnsiTheme="minorHAnsi" w:cstheme="minorHAnsi"/>
+          <w:sz w:val="26"/>
+          <w:szCs w:val="26"/>
+        </w:rPr>
+      </w:pPr>
+      <w:r>
+        <w:rPr>
+          <w:rFonts w:asciiTheme="minorHAnsi" w:hAnsiTheme="minorHAnsi" w:cstheme="minorHAnsi"/>
+          <w:sz w:val="26"/>
+          <w:szCs w:val="26"/>
+        </w:rPr>
+        <w:tab/>
+      </w:r>
+      <w:proofErr w:type="spellStart"/>
+      <w:r>
+        <w:rPr>
+          <w:rFonts w:asciiTheme="minorHAnsi" w:hAnsiTheme="minorHAnsi" w:cstheme="minorHAnsi"/>
+          <w:sz w:val="26"/>
+          <w:szCs w:val="26"/>
+        </w:rPr>
+        <w:t>Exemp</w:t>
+      </w:r>
+      <w:proofErr w:type="spellEnd"/>
+      <w:r>
+        <w:rPr>
+          <w:rFonts w:asciiTheme="minorHAnsi" w:hAnsiTheme="minorHAnsi" w:cstheme="minorHAnsi"/>
+          <w:sz w:val="26"/>
+          <w:szCs w:val="26"/>
+        </w:rPr>
+        <w:t xml:space="preserve">. </w:t>
+      </w:r>
+      <w:proofErr w:type="spellStart"/>
+      <w:r>
+        <w:rPr>
+          <w:rFonts w:asciiTheme="minorHAnsi" w:hAnsiTheme="minorHAnsi" w:cstheme="minorHAnsi"/>
+          <w:sz w:val="26"/>
+          <w:szCs w:val="26"/>
+        </w:rPr>
+        <w:t>Console.WriteLine</w:t>
+      </w:r>
+      <w:proofErr w:type="spellEnd"/>
+      <w:r>
+        <w:rPr>
+          <w:rFonts w:asciiTheme="minorHAnsi" w:hAnsiTheme="minorHAnsi" w:cstheme="minorHAnsi"/>
+          <w:sz w:val="26"/>
+          <w:szCs w:val="26"/>
+        </w:rPr>
+        <w:t>("O Programa correu até ao fim");</w:t>
+      </w:r>
       <w:bookmarkStart w:id="0" w:name="_GoBack"/>
       <w:bookmarkEnd w:id="0"/>
+    </w:p>
+    <w:p>
+      <w:pPr>
+        <w:pStyle w:val="Default"/>
+        <w:spacing w:after="160"/>
+        <w:rPr>
+          <w:rFonts w:asciiTheme="minorHAnsi" w:hAnsiTheme="minorHAnsi" w:cstheme="minorHAnsi"/>
+          <w:sz w:val="26"/>
+          <w:szCs w:val="26"/>
+        </w:rPr>
+      </w:pPr>
+      <w:r>
+        <w:rPr>
+          <w:rFonts w:asciiTheme="minorHAnsi" w:hAnsiTheme="minorHAnsi" w:cstheme="minorHAnsi"/>
+          <w:sz w:val="26"/>
+          <w:szCs w:val="26"/>
+        </w:rPr>
+        <w:t>}</w:t>
+      </w:r>
+    </w:p>
+    <w:p>
+      <w:pPr>
+        <w:pStyle w:val="Default"/>
+        <w:pBdr>
+          <w:bottom w:val="single" w:sz="6" w:space="1" w:color="auto"/>
+        </w:pBdr>
+        <w:spacing w:after="160"/>
+        <w:rPr>
+          <w:rFonts w:asciiTheme="minorHAnsi" w:hAnsiTheme="minorHAnsi" w:cstheme="minorHAnsi"/>
+          <w:sz w:val="26"/>
+          <w:szCs w:val="26"/>
+        </w:rPr>
+      </w:pPr>
+    </w:p>
+    <w:p>
+      <w:pPr>
+        <w:pStyle w:val="Default"/>
+        <w:spacing w:after="160"/>
+        <w:rPr>
+          <w:rFonts w:asciiTheme="minorHAnsi" w:hAnsiTheme="minorHAnsi" w:cstheme="minorHAnsi"/>
+          <w:sz w:val="26"/>
+          <w:szCs w:val="26"/>
+        </w:rPr>
+      </w:pPr>
+    </w:p>
+    <w:p>
+      <w:pPr>
+        <w:pStyle w:val="Default"/>
+        <w:spacing w:after="160"/>
+        <w:rPr>
+          <w:rFonts w:asciiTheme="minorHAnsi" w:hAnsiTheme="minorHAnsi" w:cstheme="minorHAnsi"/>
+          <w:sz w:val="26"/>
+          <w:szCs w:val="26"/>
+        </w:rPr>
+      </w:pPr>
     </w:p>
     <w:sectPr>
       <w:pgSz w:w="11906" w:h="16838"/>
@@ -4567,7 +7776,7 @@
   <w:abstractNum w:abstractNumId="2" w15:restartNumberingAfterBreak="0">
     <w:nsid w:val="5D042097"/>
     <w:multiLevelType w:val="hybridMultilevel"/>
-    <w:tmpl w:val="0A6A035A"/>
+    <w:tmpl w:val="9C4468CA"/>
     <w:lvl w:ilvl="0" w:tplc="08160001">
       <w:start w:val="1"/>
       <w:numFmt w:val="bullet"/>
@@ -5426,4 +8635,16 @@
     </a:ext>
   </a:extLst>
 </a:theme>
+</file>
+
+<file path=customXml/item1.xml><?xml version="1.0" encoding="utf-8"?>
+<b:Sources xmlns:b="http://schemas.openxmlformats.org/officeDocument/2006/bibliography" xmlns="http://schemas.openxmlformats.org/officeDocument/2006/bibliography" SelectedStyle="\APASixthEditionOfficeOnline.xsl" StyleName="APA" Version="6"/>
+</file>
+
+<file path=customXml/itemProps1.xml><?xml version="1.0" encoding="utf-8"?>
+<ds:datastoreItem xmlns:ds="http://schemas.openxmlformats.org/officeDocument/2006/customXml" ds:itemID="{37B0E450-9D4B-4947-9069-E5177642640B}">
+  <ds:schemaRefs>
+    <ds:schemaRef ds:uri="http://schemas.openxmlformats.org/officeDocument/2006/bibliography"/>
+  </ds:schemaRefs>
+</ds:datastoreItem>
 </file>
</xml_diff>